<commit_message>
Day 3 oops basics
</commit_message>
<xml_diff>
--- a/Phase1_CoreJava/Topics_Phase1.docx
+++ b/Phase1_CoreJava/Topics_Phase1.docx
@@ -934,6 +934,384 @@
         <w:pStyle w:val="ListParagraph"/>
         <w:numPr>
           <w:ilvl w:val="0"/>
+          <w:numId w:val="3"/>
+        </w:numPr>
+        <w:rPr>
+          <w:lang w:val="en-US"/>
+        </w:rPr>
+      </w:pPr>
+      <w:r>
+        <w:rPr>
+          <w:lang w:val="en-US"/>
+        </w:rPr>
+        <w:t>Conditional constructs</w:t>
+      </w:r>
+    </w:p>
+    <w:p>
+      <w:pPr>
+        <w:pStyle w:val="ListParagraph"/>
+        <w:numPr>
+          <w:ilvl w:val="1"/>
+          <w:numId w:val="3"/>
+        </w:numPr>
+        <w:rPr>
+          <w:lang w:val="en-US"/>
+        </w:rPr>
+      </w:pPr>
+      <w:r>
+        <w:rPr>
+          <w:lang w:val="en-US"/>
+        </w:rPr>
+        <w:t>If-else</w:t>
+      </w:r>
+    </w:p>
+    <w:p>
+      <w:pPr>
+        <w:pStyle w:val="ListParagraph"/>
+        <w:numPr>
+          <w:ilvl w:val="1"/>
+          <w:numId w:val="3"/>
+        </w:numPr>
+        <w:rPr>
+          <w:lang w:val="en-US"/>
+        </w:rPr>
+      </w:pPr>
+      <w:r>
+        <w:rPr>
+          <w:lang w:val="en-US"/>
+        </w:rPr>
+        <w:t>Switch-case</w:t>
+      </w:r>
+    </w:p>
+    <w:p>
+      <w:pPr>
+        <w:pStyle w:val="ListParagraph"/>
+        <w:numPr>
+          <w:ilvl w:val="0"/>
+          <w:numId w:val="3"/>
+        </w:numPr>
+        <w:rPr>
+          <w:lang w:val="en-US"/>
+        </w:rPr>
+      </w:pPr>
+      <w:r>
+        <w:rPr>
+          <w:lang w:val="en-US"/>
+        </w:rPr>
+        <w:t>Looping constructs</w:t>
+      </w:r>
+    </w:p>
+    <w:p>
+      <w:pPr>
+        <w:pStyle w:val="ListParagraph"/>
+        <w:numPr>
+          <w:ilvl w:val="1"/>
+          <w:numId w:val="3"/>
+        </w:numPr>
+        <w:rPr>
+          <w:lang w:val="en-US"/>
+        </w:rPr>
+      </w:pPr>
+      <w:r>
+        <w:rPr>
+          <w:lang w:val="en-US"/>
+        </w:rPr>
+        <w:t>For</w:t>
+      </w:r>
+    </w:p>
+    <w:p>
+      <w:pPr>
+        <w:pStyle w:val="ListParagraph"/>
+        <w:numPr>
+          <w:ilvl w:val="1"/>
+          <w:numId w:val="3"/>
+        </w:numPr>
+        <w:rPr>
+          <w:lang w:val="en-US"/>
+        </w:rPr>
+      </w:pPr>
+      <w:r>
+        <w:rPr>
+          <w:lang w:val="en-US"/>
+        </w:rPr>
+        <w:t>While</w:t>
+      </w:r>
+    </w:p>
+    <w:p>
+      <w:pPr>
+        <w:pStyle w:val="ListParagraph"/>
+        <w:numPr>
+          <w:ilvl w:val="1"/>
+          <w:numId w:val="3"/>
+        </w:numPr>
+        <w:rPr>
+          <w:lang w:val="en-US"/>
+        </w:rPr>
+      </w:pPr>
+      <w:r>
+        <w:rPr>
+          <w:lang w:val="en-US"/>
+        </w:rPr>
+        <w:t>Do-while</w:t>
+      </w:r>
+    </w:p>
+    <w:p>
+      <w:pPr>
+        <w:pStyle w:val="ListParagraph"/>
+        <w:numPr>
+          <w:ilvl w:val="1"/>
+          <w:numId w:val="3"/>
+        </w:numPr>
+        <w:rPr>
+          <w:lang w:val="en-US"/>
+        </w:rPr>
+      </w:pPr>
+      <w:r>
+        <w:rPr>
+          <w:lang w:val="en-US"/>
+        </w:rPr>
+        <w:t>Break</w:t>
+      </w:r>
+    </w:p>
+    <w:p>
+      <w:pPr>
+        <w:pStyle w:val="ListParagraph"/>
+        <w:numPr>
+          <w:ilvl w:val="1"/>
+          <w:numId w:val="3"/>
+        </w:numPr>
+        <w:rPr>
+          <w:lang w:val="en-US"/>
+        </w:rPr>
+      </w:pPr>
+      <w:r>
+        <w:rPr>
+          <w:lang w:val="en-US"/>
+        </w:rPr>
+        <w:t>Continue</w:t>
+      </w:r>
+    </w:p>
+    <w:p>
+      <w:pPr>
+        <w:pStyle w:val="ListParagraph"/>
+        <w:numPr>
+          <w:ilvl w:val="1"/>
+          <w:numId w:val="3"/>
+        </w:numPr>
+        <w:rPr>
+          <w:lang w:val="en-US"/>
+        </w:rPr>
+      </w:pPr>
+      <w:r>
+        <w:rPr>
+          <w:lang w:val="en-US"/>
+        </w:rPr>
+        <w:t>Nested loops</w:t>
+      </w:r>
+    </w:p>
+    <w:p>
+      <w:pPr>
+        <w:pStyle w:val="ListParagraph"/>
+        <w:numPr>
+          <w:ilvl w:val="0"/>
+          <w:numId w:val="3"/>
+        </w:numPr>
+        <w:rPr>
+          <w:lang w:val="en-US"/>
+        </w:rPr>
+      </w:pPr>
+      <w:r>
+        <w:rPr>
+          <w:lang w:val="en-US"/>
+        </w:rPr>
+        <w:t>Arrays</w:t>
+      </w:r>
+    </w:p>
+    <w:p>
+      <w:pPr>
+        <w:pStyle w:val="ListParagraph"/>
+        <w:numPr>
+          <w:ilvl w:val="1"/>
+          <w:numId w:val="3"/>
+        </w:numPr>
+        <w:rPr>
+          <w:lang w:val="en-US"/>
+        </w:rPr>
+      </w:pPr>
+      <w:r>
+        <w:rPr>
+          <w:lang w:val="en-US"/>
+        </w:rPr>
+        <w:t>collection of data of same type</w:t>
+      </w:r>
+    </w:p>
+    <w:p>
+      <w:pPr>
+        <w:pStyle w:val="ListParagraph"/>
+        <w:numPr>
+          <w:ilvl w:val="1"/>
+          <w:numId w:val="3"/>
+        </w:numPr>
+        <w:rPr>
+          <w:lang w:val="en-US"/>
+        </w:rPr>
+      </w:pPr>
+      <w:r>
+        <w:rPr>
+          <w:lang w:val="en-US"/>
+        </w:rPr>
+        <w:t xml:space="preserve">it is stored in </w:t>
+      </w:r>
+      <w:r>
+        <w:rPr>
+          <w:lang w:val="en-US"/>
+        </w:rPr>
+        <w:t>continuous</w:t>
+      </w:r>
+      <w:r>
+        <w:rPr>
+          <w:lang w:val="en-US"/>
+        </w:rPr>
+        <w:t xml:space="preserve"> memory locations</w:t>
+      </w:r>
+    </w:p>
+    <w:p>
+      <w:pPr>
+        <w:pStyle w:val="ListParagraph"/>
+        <w:numPr>
+          <w:ilvl w:val="1"/>
+          <w:numId w:val="3"/>
+        </w:numPr>
+        <w:rPr>
+          <w:lang w:val="en-US"/>
+        </w:rPr>
+      </w:pPr>
+      <w:r>
+        <w:rPr>
+          <w:lang w:val="en-US"/>
+        </w:rPr>
+        <w:t>size once declared is fixed</w:t>
+      </w:r>
+    </w:p>
+    <w:p>
+      <w:pPr>
+        <w:pStyle w:val="ListParagraph"/>
+        <w:numPr>
+          <w:ilvl w:val="1"/>
+          <w:numId w:val="3"/>
+        </w:numPr>
+        <w:rPr>
+          <w:lang w:val="en-US"/>
+        </w:rPr>
+      </w:pPr>
+      <w:r>
+        <w:rPr>
+          <w:lang w:val="en-US"/>
+        </w:rPr>
+        <w:t>uses [] syntax to create arrays</w:t>
+      </w:r>
+    </w:p>
+    <w:p>
+      <w:pPr>
+        <w:pStyle w:val="ListParagraph"/>
+        <w:numPr>
+          <w:ilvl w:val="1"/>
+          <w:numId w:val="3"/>
+        </w:numPr>
+        <w:rPr>
+          <w:lang w:val="en-US"/>
+        </w:rPr>
+      </w:pPr>
+      <w:r>
+        <w:rPr>
+          <w:lang w:val="en-US"/>
+        </w:rPr>
+        <w:t>arrays support indexing</w:t>
+      </w:r>
+      <w:r>
+        <w:rPr>
+          <w:lang w:val="en-US"/>
+        </w:rPr>
+        <w:t xml:space="preserve"> that starts from index 0 to length-1</w:t>
+      </w:r>
+    </w:p>
+    <w:p>
+      <w:pPr>
+        <w:pStyle w:val="ListParagraph"/>
+        <w:numPr>
+          <w:ilvl w:val="1"/>
+          <w:numId w:val="3"/>
+        </w:numPr>
+        <w:rPr>
+          <w:lang w:val="en-US"/>
+        </w:rPr>
+      </w:pPr>
+      <w:r>
+        <w:rPr>
+          <w:lang w:val="en-US"/>
+        </w:rPr>
+        <w:t>Arrays have a length property that displays the total size of the array</w:t>
+      </w:r>
+    </w:p>
+    <w:p>
+      <w:pPr>
+        <w:pStyle w:val="ListParagraph"/>
+        <w:numPr>
+          <w:ilvl w:val="1"/>
+          <w:numId w:val="3"/>
+        </w:numPr>
+        <w:rPr>
+          <w:lang w:val="en-US"/>
+        </w:rPr>
+      </w:pPr>
+      <w:r>
+        <w:rPr>
+          <w:lang w:val="en-US"/>
+        </w:rPr>
+        <w:t>Depending on what type of array it is, it has a default value</w:t>
+      </w:r>
+    </w:p>
+    <w:p>
+      <w:pPr>
+        <w:pStyle w:val="ListParagraph"/>
+        <w:numPr>
+          <w:ilvl w:val="2"/>
+          <w:numId w:val="3"/>
+        </w:numPr>
+        <w:rPr>
+          <w:lang w:val="en-US"/>
+        </w:rPr>
+      </w:pPr>
+      <w:r>
+        <w:rPr>
+          <w:lang w:val="en-US"/>
+        </w:rPr>
+        <w:t>Primitives : primitive defaults ex: int 0, double 0.0</w:t>
+      </w:r>
+    </w:p>
+    <w:p>
+      <w:pPr>
+        <w:pStyle w:val="ListParagraph"/>
+        <w:numPr>
+          <w:ilvl w:val="2"/>
+          <w:numId w:val="3"/>
+        </w:numPr>
+        <w:rPr>
+          <w:lang w:val="en-US"/>
+        </w:rPr>
+      </w:pPr>
+      <w:r>
+        <w:rPr>
+          <w:lang w:val="en-US"/>
+        </w:rPr>
+        <w:t>Reference types like String or user defined  =&gt; null</w:t>
+      </w:r>
+    </w:p>
+    <w:p>
+      <w:pPr>
+        <w:pStyle w:val="ListParagraph"/>
+        <w:numPr>
+          <w:ilvl w:val="1"/>
           <w:numId w:val="3"/>
         </w:numPr>
         <w:rPr>

</xml_diff>

<commit_message>
Day 4 prod mngnt sys
</commit_message>
<xml_diff>
--- a/Phase1_CoreJava/Topics_Phase1.docx
+++ b/Phase1_CoreJava/Topics_Phase1.docx
@@ -1160,19 +1160,7 @@
         <w:rPr>
           <w:lang w:val="en-US"/>
         </w:rPr>
-        <w:t xml:space="preserve">it is stored in </w:t>
-      </w:r>
-      <w:r>
-        <w:rPr>
-          <w:lang w:val="en-US"/>
-        </w:rPr>
-        <w:t>continuous</w:t>
-      </w:r>
-      <w:r>
-        <w:rPr>
-          <w:lang w:val="en-US"/>
-        </w:rPr>
-        <w:t xml:space="preserve"> memory locations</w:t>
+        <w:t>it is stored in continuous memory locations</w:t>
       </w:r>
     </w:p>
     <w:p>
@@ -1311,20 +1299,627 @@
       <w:pPr>
         <w:pStyle w:val="ListParagraph"/>
         <w:numPr>
-          <w:ilvl w:val="1"/>
-          <w:numId w:val="3"/>
-        </w:numPr>
-        <w:rPr>
-          <w:lang w:val="en-US"/>
-        </w:rPr>
-      </w:pPr>
-    </w:p>
-    <w:p>
-      <w:pPr>
-        <w:rPr>
-          <w:lang w:val="en-US"/>
-        </w:rPr>
-      </w:pPr>
+          <w:ilvl w:val="0"/>
+          <w:numId w:val="3"/>
+        </w:numPr>
+        <w:rPr>
+          <w:lang w:val="en-US"/>
+        </w:rPr>
+      </w:pPr>
+      <w:r>
+        <w:rPr>
+          <w:lang w:val="en-US"/>
+        </w:rPr>
+        <w:t>For Each loop</w:t>
+      </w:r>
+    </w:p>
+    <w:p>
+      <w:pPr>
+        <w:pStyle w:val="ListParagraph"/>
+        <w:numPr>
+          <w:ilvl w:val="0"/>
+          <w:numId w:val="3"/>
+        </w:numPr>
+        <w:rPr>
+          <w:lang w:val="en-US"/>
+        </w:rPr>
+      </w:pPr>
+      <w:r>
+        <w:rPr>
+          <w:lang w:val="en-US"/>
+        </w:rPr>
+        <w:t>String</w:t>
+      </w:r>
+    </w:p>
+    <w:p>
+      <w:pPr>
+        <w:pStyle w:val="ListParagraph"/>
+        <w:numPr>
+          <w:ilvl w:val="1"/>
+          <w:numId w:val="3"/>
+        </w:numPr>
+        <w:rPr>
+          <w:lang w:val="en-US"/>
+        </w:rPr>
+      </w:pPr>
+      <w:r>
+        <w:rPr>
+          <w:lang w:val="en-US"/>
+        </w:rPr>
+        <w:t>== and equals</w:t>
+      </w:r>
+    </w:p>
+    <w:p>
+      <w:pPr>
+        <w:pStyle w:val="ListParagraph"/>
+        <w:numPr>
+          <w:ilvl w:val="1"/>
+          <w:numId w:val="3"/>
+        </w:numPr>
+        <w:rPr>
+          <w:lang w:val="en-US"/>
+        </w:rPr>
+      </w:pPr>
+      <w:r>
+        <w:rPr>
+          <w:lang w:val="en-US"/>
+        </w:rPr>
+        <w:t>In built methods</w:t>
+      </w:r>
+    </w:p>
+    <w:p>
+      <w:pPr>
+        <w:pStyle w:val="ListParagraph"/>
+        <w:numPr>
+          <w:ilvl w:val="0"/>
+          <w:numId w:val="3"/>
+        </w:numPr>
+        <w:rPr>
+          <w:lang w:val="en-US"/>
+        </w:rPr>
+      </w:pPr>
+      <w:r>
+        <w:rPr>
+          <w:lang w:val="en-US"/>
+        </w:rPr>
+        <w:t>Class</w:t>
+      </w:r>
+    </w:p>
+    <w:p>
+      <w:pPr>
+        <w:pStyle w:val="ListParagraph"/>
+        <w:numPr>
+          <w:ilvl w:val="1"/>
+          <w:numId w:val="3"/>
+        </w:numPr>
+        <w:rPr>
+          <w:lang w:val="en-US"/>
+        </w:rPr>
+      </w:pPr>
+      <w:r>
+        <w:rPr>
+          <w:lang w:val="en-US"/>
+        </w:rPr>
+        <w:t>User defined data type</w:t>
+      </w:r>
+    </w:p>
+    <w:p>
+      <w:pPr>
+        <w:pStyle w:val="ListParagraph"/>
+        <w:numPr>
+          <w:ilvl w:val="1"/>
+          <w:numId w:val="3"/>
+        </w:numPr>
+        <w:rPr>
+          <w:lang w:val="en-US"/>
+        </w:rPr>
+      </w:pPr>
+      <w:r>
+        <w:rPr>
+          <w:lang w:val="en-US"/>
+        </w:rPr>
+        <w:t>Blueprint</w:t>
+      </w:r>
+    </w:p>
+    <w:p>
+      <w:pPr>
+        <w:pStyle w:val="ListParagraph"/>
+        <w:numPr>
+          <w:ilvl w:val="1"/>
+          <w:numId w:val="3"/>
+        </w:numPr>
+        <w:rPr>
+          <w:lang w:val="en-US"/>
+        </w:rPr>
+      </w:pPr>
+      <w:r>
+        <w:rPr>
+          <w:lang w:val="en-US"/>
+        </w:rPr>
+        <w:t>Composite data type</w:t>
+      </w:r>
+    </w:p>
+    <w:p>
+      <w:pPr>
+        <w:pStyle w:val="ListParagraph"/>
+        <w:numPr>
+          <w:ilvl w:val="1"/>
+          <w:numId w:val="3"/>
+        </w:numPr>
+        <w:rPr>
+          <w:lang w:val="en-US"/>
+        </w:rPr>
+      </w:pPr>
+      <w:r>
+        <w:rPr>
+          <w:lang w:val="en-US"/>
+        </w:rPr>
+        <w:t>Class can have data members and member method</w:t>
+      </w:r>
+    </w:p>
+    <w:p>
+      <w:pPr>
+        <w:pStyle w:val="ListParagraph"/>
+        <w:numPr>
+          <w:ilvl w:val="0"/>
+          <w:numId w:val="3"/>
+        </w:numPr>
+        <w:rPr>
+          <w:lang w:val="en-US"/>
+        </w:rPr>
+      </w:pPr>
+      <w:r>
+        <w:rPr>
+          <w:lang w:val="en-US"/>
+        </w:rPr>
+        <w:t>Methods</w:t>
+      </w:r>
+    </w:p>
+    <w:p>
+      <w:pPr>
+        <w:pStyle w:val="ListParagraph"/>
+        <w:numPr>
+          <w:ilvl w:val="1"/>
+          <w:numId w:val="3"/>
+        </w:numPr>
+        <w:rPr>
+          <w:lang w:val="en-US"/>
+        </w:rPr>
+      </w:pPr>
+      <w:r>
+        <w:rPr>
+          <w:lang w:val="en-US"/>
+        </w:rPr>
+        <w:t xml:space="preserve">Methods can take input in the form of parameters in the () </w:t>
+      </w:r>
+    </w:p>
+    <w:p>
+      <w:pPr>
+        <w:pStyle w:val="ListParagraph"/>
+        <w:numPr>
+          <w:ilvl w:val="1"/>
+          <w:numId w:val="3"/>
+        </w:numPr>
+        <w:rPr>
+          <w:lang w:val="en-US"/>
+        </w:rPr>
+      </w:pPr>
+      <w:r>
+        <w:rPr>
+          <w:lang w:val="en-US"/>
+        </w:rPr>
+        <w:t>Methods that do not return anything must be declared as void</w:t>
+      </w:r>
+    </w:p>
+    <w:p>
+      <w:pPr>
+        <w:pStyle w:val="ListParagraph"/>
+        <w:numPr>
+          <w:ilvl w:val="1"/>
+          <w:numId w:val="3"/>
+        </w:numPr>
+        <w:rPr>
+          <w:lang w:val="en-US"/>
+        </w:rPr>
+      </w:pPr>
+      <w:r>
+        <w:rPr>
+          <w:lang w:val="en-US"/>
+        </w:rPr>
+        <w:t xml:space="preserve">Methods give output by </w:t>
+      </w:r>
+      <w:r>
+        <w:rPr>
+          <w:lang w:val="en-US"/>
+        </w:rPr>
+        <w:t>“</w:t>
+      </w:r>
+      <w:r>
+        <w:rPr>
+          <w:lang w:val="en-US"/>
+        </w:rPr>
+        <w:t>return</w:t>
+      </w:r>
+      <w:r>
+        <w:rPr>
+          <w:lang w:val="en-US"/>
+        </w:rPr>
+        <w:t>”</w:t>
+      </w:r>
+      <w:r>
+        <w:rPr>
+          <w:lang w:val="en-US"/>
+        </w:rPr>
+        <w:t xml:space="preserve"> keyword</w:t>
+      </w:r>
+    </w:p>
+    <w:p>
+      <w:pPr>
+        <w:pStyle w:val="ListParagraph"/>
+        <w:numPr>
+          <w:ilvl w:val="1"/>
+          <w:numId w:val="3"/>
+        </w:numPr>
+        <w:rPr>
+          <w:lang w:val="en-US"/>
+        </w:rPr>
+      </w:pPr>
+      <w:r>
+        <w:rPr>
+          <w:lang w:val="en-US"/>
+        </w:rPr>
+        <w:t>There can be more than 1 conditional return statements and only 1 of them is executed at any given point of time</w:t>
+      </w:r>
+    </w:p>
+    <w:p>
+      <w:pPr>
+        <w:pStyle w:val="ListParagraph"/>
+        <w:numPr>
+          <w:ilvl w:val="0"/>
+          <w:numId w:val="3"/>
+        </w:numPr>
+        <w:rPr>
+          <w:lang w:val="en-US"/>
+        </w:rPr>
+      </w:pPr>
+      <w:r>
+        <w:rPr>
+          <w:lang w:val="en-US"/>
+        </w:rPr>
+        <w:t>Constructors</w:t>
+      </w:r>
+    </w:p>
+    <w:p>
+      <w:pPr>
+        <w:pStyle w:val="ListParagraph"/>
+        <w:numPr>
+          <w:ilvl w:val="1"/>
+          <w:numId w:val="3"/>
+        </w:numPr>
+        <w:rPr>
+          <w:lang w:val="en-US"/>
+        </w:rPr>
+      </w:pPr>
+      <w:r>
+        <w:rPr>
+          <w:lang w:val="en-US"/>
+        </w:rPr>
+        <w:t>is a special method with the name same as the class name</w:t>
+      </w:r>
+    </w:p>
+    <w:p>
+      <w:pPr>
+        <w:pStyle w:val="ListParagraph"/>
+        <w:numPr>
+          <w:ilvl w:val="1"/>
+          <w:numId w:val="3"/>
+        </w:numPr>
+        <w:rPr>
+          <w:lang w:val="en-US"/>
+        </w:rPr>
+      </w:pPr>
+      <w:r>
+        <w:rPr>
+          <w:lang w:val="en-US"/>
+        </w:rPr>
+        <w:t>they DO NOT have return types not even void</w:t>
+      </w:r>
+    </w:p>
+    <w:p>
+      <w:pPr>
+        <w:pStyle w:val="ListParagraph"/>
+        <w:numPr>
+          <w:ilvl w:val="1"/>
+          <w:numId w:val="3"/>
+        </w:numPr>
+        <w:rPr>
+          <w:lang w:val="en-US"/>
+        </w:rPr>
+      </w:pPr>
+      <w:r>
+        <w:rPr>
+          <w:lang w:val="en-US"/>
+        </w:rPr>
+        <w:lastRenderedPageBreak/>
+        <w:t>They are automatically invoked when the object of the class is created using new</w:t>
+      </w:r>
+    </w:p>
+    <w:p>
+      <w:pPr>
+        <w:pStyle w:val="ListParagraph"/>
+        <w:numPr>
+          <w:ilvl w:val="1"/>
+          <w:numId w:val="3"/>
+        </w:numPr>
+        <w:rPr>
+          <w:lang w:val="en-US"/>
+        </w:rPr>
+      </w:pPr>
+      <w:r>
+        <w:rPr>
+          <w:lang w:val="en-US"/>
+        </w:rPr>
+        <w:t>They cannot be invoked using .</w:t>
+      </w:r>
+    </w:p>
+    <w:p>
+      <w:pPr>
+        <w:pStyle w:val="ListParagraph"/>
+        <w:numPr>
+          <w:ilvl w:val="1"/>
+          <w:numId w:val="3"/>
+        </w:numPr>
+        <w:rPr>
+          <w:lang w:val="en-US"/>
+        </w:rPr>
+      </w:pPr>
+      <w:r>
+        <w:rPr>
+          <w:lang w:val="en-US"/>
+        </w:rPr>
+        <w:t>They are invoked only the 1st time the object is created</w:t>
+      </w:r>
+    </w:p>
+    <w:p>
+      <w:pPr>
+        <w:pStyle w:val="ListParagraph"/>
+        <w:numPr>
+          <w:ilvl w:val="1"/>
+          <w:numId w:val="3"/>
+        </w:numPr>
+        <w:rPr>
+          <w:lang w:val="en-US"/>
+        </w:rPr>
+      </w:pPr>
+      <w:r>
+        <w:rPr>
+          <w:lang w:val="en-US"/>
+        </w:rPr>
+        <w:t>purpose is to initialize the data members of the clas</w:t>
+      </w:r>
+      <w:r>
+        <w:rPr>
+          <w:lang w:val="en-US"/>
+        </w:rPr>
+        <w:t>s</w:t>
+      </w:r>
+    </w:p>
+    <w:p>
+      <w:pPr>
+        <w:pStyle w:val="ListParagraph"/>
+        <w:numPr>
+          <w:ilvl w:val="0"/>
+          <w:numId w:val="3"/>
+        </w:numPr>
+        <w:rPr>
+          <w:lang w:val="en-US"/>
+        </w:rPr>
+      </w:pPr>
+      <w:r>
+        <w:rPr>
+          <w:lang w:val="en-US"/>
+        </w:rPr>
+        <w:t>Getters and Setters</w:t>
+      </w:r>
+    </w:p>
+    <w:p>
+      <w:pPr>
+        <w:pStyle w:val="ListParagraph"/>
+        <w:numPr>
+          <w:ilvl w:val="1"/>
+          <w:numId w:val="3"/>
+        </w:numPr>
+        <w:rPr>
+          <w:lang w:val="en-US"/>
+        </w:rPr>
+      </w:pPr>
+      <w:r>
+        <w:rPr>
+          <w:lang w:val="en-US"/>
+        </w:rPr>
+        <w:t>Getters are accessors with return type and no parameters</w:t>
+      </w:r>
+      <w:r>
+        <w:rPr>
+          <w:lang w:val="en-US"/>
+        </w:rPr>
+        <w:br/>
+        <w:t xml:space="preserve">public int </w:t>
+      </w:r>
+      <w:proofErr w:type="spellStart"/>
+      <w:r>
+        <w:rPr>
+          <w:lang w:val="en-US"/>
+        </w:rPr>
+        <w:t>getEid</w:t>
+      </w:r>
+      <w:proofErr w:type="spellEnd"/>
+      <w:r>
+        <w:rPr>
+          <w:lang w:val="en-US"/>
+        </w:rPr>
+        <w:t xml:space="preserve">(){return </w:t>
+      </w:r>
+      <w:proofErr w:type="spellStart"/>
+      <w:r>
+        <w:rPr>
+          <w:lang w:val="en-US"/>
+        </w:rPr>
+        <w:t>eid</w:t>
+      </w:r>
+      <w:proofErr w:type="spellEnd"/>
+      <w:r>
+        <w:rPr>
+          <w:lang w:val="en-US"/>
+        </w:rPr>
+        <w:t>;}</w:t>
+      </w:r>
+      <w:r>
+        <w:rPr>
+          <w:lang w:val="en-US"/>
+        </w:rPr>
+        <w:br/>
+        <w:t xml:space="preserve">For </w:t>
+      </w:r>
+      <w:proofErr w:type="spellStart"/>
+      <w:r>
+        <w:rPr>
+          <w:lang w:val="en-US"/>
+        </w:rPr>
+        <w:t>bolean</w:t>
+      </w:r>
+      <w:proofErr w:type="spellEnd"/>
+      <w:r>
+        <w:rPr>
+          <w:lang w:val="en-US"/>
+        </w:rPr>
+        <w:t xml:space="preserve"> properties method starts with is and not get</w:t>
+      </w:r>
+    </w:p>
+    <w:p>
+      <w:pPr>
+        <w:pStyle w:val="ListParagraph"/>
+        <w:numPr>
+          <w:ilvl w:val="1"/>
+          <w:numId w:val="3"/>
+        </w:numPr>
+        <w:rPr>
+          <w:lang w:val="en-US"/>
+        </w:rPr>
+      </w:pPr>
+      <w:r>
+        <w:rPr>
+          <w:lang w:val="en-US"/>
+        </w:rPr>
+        <w:t>Setters are modifiers with void return type and takes 1 parameter</w:t>
+      </w:r>
+      <w:r>
+        <w:rPr>
+          <w:lang w:val="en-US"/>
+        </w:rPr>
+        <w:br/>
+        <w:t xml:space="preserve">public void </w:t>
+      </w:r>
+      <w:proofErr w:type="spellStart"/>
+      <w:r>
+        <w:rPr>
+          <w:lang w:val="en-US"/>
+        </w:rPr>
+        <w:t>setEid</w:t>
+      </w:r>
+      <w:proofErr w:type="spellEnd"/>
+      <w:r>
+        <w:rPr>
+          <w:lang w:val="en-US"/>
+        </w:rPr>
+        <w:t xml:space="preserve">(int </w:t>
+      </w:r>
+      <w:proofErr w:type="spellStart"/>
+      <w:r>
+        <w:rPr>
+          <w:lang w:val="en-US"/>
+        </w:rPr>
+        <w:t>eid</w:t>
+      </w:r>
+      <w:proofErr w:type="spellEnd"/>
+      <w:r>
+        <w:rPr>
+          <w:lang w:val="en-US"/>
+        </w:rPr>
+        <w:t>){</w:t>
+      </w:r>
+      <w:proofErr w:type="spellStart"/>
+      <w:r>
+        <w:rPr>
+          <w:lang w:val="en-US"/>
+        </w:rPr>
+        <w:t>this.eid</w:t>
+      </w:r>
+      <w:proofErr w:type="spellEnd"/>
+      <w:r>
+        <w:rPr>
+          <w:lang w:val="en-US"/>
+        </w:rPr>
+        <w:t xml:space="preserve"> = </w:t>
+      </w:r>
+      <w:proofErr w:type="spellStart"/>
+      <w:r>
+        <w:rPr>
+          <w:lang w:val="en-US"/>
+        </w:rPr>
+        <w:t>eid</w:t>
+      </w:r>
+      <w:proofErr w:type="spellEnd"/>
+      <w:r>
+        <w:rPr>
+          <w:lang w:val="en-US"/>
+        </w:rPr>
+        <w:t>;}</w:t>
+      </w:r>
+    </w:p>
+    <w:p>
+      <w:pPr>
+        <w:pStyle w:val="ListParagraph"/>
+        <w:numPr>
+          <w:ilvl w:val="0"/>
+          <w:numId w:val="3"/>
+        </w:numPr>
+        <w:rPr>
+          <w:lang w:val="en-US"/>
+        </w:rPr>
+      </w:pPr>
+      <w:proofErr w:type="spellStart"/>
+      <w:r>
+        <w:rPr>
+          <w:lang w:val="en-US"/>
+        </w:rPr>
+        <w:t>toString</w:t>
+      </w:r>
+      <w:proofErr w:type="spellEnd"/>
+      <w:r>
+        <w:rPr>
+          <w:lang w:val="en-US"/>
+        </w:rPr>
+        <w:t>()</w:t>
+      </w:r>
+    </w:p>
+    <w:p>
+      <w:pPr>
+        <w:pStyle w:val="ListParagraph"/>
+        <w:numPr>
+          <w:ilvl w:val="1"/>
+          <w:numId w:val="3"/>
+        </w:numPr>
+        <w:rPr>
+          <w:lang w:val="en-US"/>
+        </w:rPr>
+      </w:pPr>
+      <w:r>
+        <w:rPr>
+          <w:lang w:val="en-US"/>
+        </w:rPr>
+        <w:t>provides with the string representation of the object</w:t>
+      </w:r>
     </w:p>
     <w:p>
       <w:pPr>

</xml_diff>

<commit_message>
Day 4 oops inheritance
</commit_message>
<xml_diff>
--- a/Phase1_CoreJava/Topics_Phase1.docx
+++ b/Phase1_CoreJava/Topics_Phase1.docx
@@ -245,21 +245,7 @@
         <w:rPr>
           <w:lang w:val="en-US"/>
         </w:rPr>
-        <w:t xml:space="preserve">Hello.java =&gt; compiler =&gt; </w:t>
-      </w:r>
-      <w:proofErr w:type="spellStart"/>
-      <w:r>
-        <w:rPr>
-          <w:lang w:val="en-US"/>
-        </w:rPr>
-        <w:t>Hello.class</w:t>
-      </w:r>
-      <w:proofErr w:type="spellEnd"/>
-      <w:r>
-        <w:rPr>
-          <w:lang w:val="en-US"/>
-        </w:rPr>
-        <w:t xml:space="preserve"> (bytecode)</w:t>
+        <w:t>Hello.java =&gt; compiler =&gt; Hello.class (bytecode)</w:t>
       </w:r>
     </w:p>
     <w:p>
@@ -311,21 +297,7 @@
         <w:rPr>
           <w:lang w:val="en-US"/>
         </w:rPr>
-        <w:t xml:space="preserve">java dev kit [ comes up with the java libraries and all the </w:t>
-      </w:r>
-      <w:proofErr w:type="spellStart"/>
-      <w:r>
-        <w:rPr>
-          <w:lang w:val="en-US"/>
-        </w:rPr>
-        <w:t>excutable</w:t>
-      </w:r>
-      <w:proofErr w:type="spellEnd"/>
-      <w:r>
-        <w:rPr>
-          <w:lang w:val="en-US"/>
-        </w:rPr>
-        <w:t xml:space="preserve"> ]</w:t>
+        <w:t>java dev kit [ comes up with the java libraries and all the excutable ]</w:t>
       </w:r>
     </w:p>
     <w:p>
@@ -365,21 +337,7 @@
         <w:rPr>
           <w:lang w:val="en-US"/>
         </w:rPr>
-        <w:t xml:space="preserve"> -&gt; java virtual machine [ 1 instance of </w:t>
-      </w:r>
-      <w:proofErr w:type="spellStart"/>
-      <w:r>
-        <w:rPr>
-          <w:lang w:val="en-US"/>
-        </w:rPr>
-        <w:t>jvm</w:t>
-      </w:r>
-      <w:proofErr w:type="spellEnd"/>
-      <w:r>
-        <w:rPr>
-          <w:lang w:val="en-US"/>
-        </w:rPr>
-        <w:t xml:space="preserve"> per application ]</w:t>
+        <w:t xml:space="preserve"> -&gt; java virtual machine [ 1 instance of jvm per application ]</w:t>
       </w:r>
     </w:p>
     <w:p>
@@ -497,16 +455,8 @@
         <w:rPr>
           <w:lang w:val="en-US"/>
         </w:rPr>
-        <w:t xml:space="preserve">Diff between print and </w:t>
-      </w:r>
-      <w:proofErr w:type="spellStart"/>
-      <w:r>
-        <w:rPr>
-          <w:lang w:val="en-US"/>
-        </w:rPr>
-        <w:t>println</w:t>
-      </w:r>
-      <w:proofErr w:type="spellEnd"/>
+        <w:t>Diff between print and println</w:t>
+      </w:r>
     </w:p>
     <w:p>
       <w:pPr>
@@ -1744,56 +1694,14 @@
           <w:lang w:val="en-US"/>
         </w:rPr>
         <w:br/>
-        <w:t xml:space="preserve">public int </w:t>
-      </w:r>
-      <w:proofErr w:type="spellStart"/>
-      <w:r>
-        <w:rPr>
-          <w:lang w:val="en-US"/>
-        </w:rPr>
-        <w:t>getEid</w:t>
-      </w:r>
-      <w:proofErr w:type="spellEnd"/>
-      <w:r>
-        <w:rPr>
-          <w:lang w:val="en-US"/>
-        </w:rPr>
-        <w:t xml:space="preserve">(){return </w:t>
-      </w:r>
-      <w:proofErr w:type="spellStart"/>
-      <w:r>
-        <w:rPr>
-          <w:lang w:val="en-US"/>
-        </w:rPr>
-        <w:t>eid</w:t>
-      </w:r>
-      <w:proofErr w:type="spellEnd"/>
-      <w:r>
-        <w:rPr>
-          <w:lang w:val="en-US"/>
-        </w:rPr>
-        <w:t>;}</w:t>
+        <w:t>public int getEid(){return eid;}</w:t>
       </w:r>
       <w:r>
         <w:rPr>
           <w:lang w:val="en-US"/>
         </w:rPr>
         <w:br/>
-        <w:t xml:space="preserve">For </w:t>
-      </w:r>
-      <w:proofErr w:type="spellStart"/>
-      <w:r>
-        <w:rPr>
-          <w:lang w:val="en-US"/>
-        </w:rPr>
-        <w:t>bolean</w:t>
-      </w:r>
-      <w:proofErr w:type="spellEnd"/>
-      <w:r>
-        <w:rPr>
-          <w:lang w:val="en-US"/>
-        </w:rPr>
-        <w:t xml:space="preserve"> properties method starts with is and not get</w:t>
+        <w:t>For bolean properties method starts with is and not get</w:t>
       </w:r>
     </w:p>
     <w:p>
@@ -1818,63 +1726,7 @@
           <w:lang w:val="en-US"/>
         </w:rPr>
         <w:br/>
-        <w:t xml:space="preserve">public void </w:t>
-      </w:r>
-      <w:proofErr w:type="spellStart"/>
-      <w:r>
-        <w:rPr>
-          <w:lang w:val="en-US"/>
-        </w:rPr>
-        <w:t>setEid</w:t>
-      </w:r>
-      <w:proofErr w:type="spellEnd"/>
-      <w:r>
-        <w:rPr>
-          <w:lang w:val="en-US"/>
-        </w:rPr>
-        <w:t xml:space="preserve">(int </w:t>
-      </w:r>
-      <w:proofErr w:type="spellStart"/>
-      <w:r>
-        <w:rPr>
-          <w:lang w:val="en-US"/>
-        </w:rPr>
-        <w:t>eid</w:t>
-      </w:r>
-      <w:proofErr w:type="spellEnd"/>
-      <w:r>
-        <w:rPr>
-          <w:lang w:val="en-US"/>
-        </w:rPr>
-        <w:t>){</w:t>
-      </w:r>
-      <w:proofErr w:type="spellStart"/>
-      <w:r>
-        <w:rPr>
-          <w:lang w:val="en-US"/>
-        </w:rPr>
-        <w:t>this.eid</w:t>
-      </w:r>
-      <w:proofErr w:type="spellEnd"/>
-      <w:r>
-        <w:rPr>
-          <w:lang w:val="en-US"/>
-        </w:rPr>
-        <w:t xml:space="preserve"> = </w:t>
-      </w:r>
-      <w:proofErr w:type="spellStart"/>
-      <w:r>
-        <w:rPr>
-          <w:lang w:val="en-US"/>
-        </w:rPr>
-        <w:t>eid</w:t>
-      </w:r>
-      <w:proofErr w:type="spellEnd"/>
-      <w:r>
-        <w:rPr>
-          <w:lang w:val="en-US"/>
-        </w:rPr>
-        <w:t>;}</w:t>
+        <w:t>public void setEid(int eid){this.eid = eid;}</w:t>
       </w:r>
     </w:p>
     <w:p>
@@ -1888,19 +1740,11 @@
           <w:lang w:val="en-US"/>
         </w:rPr>
       </w:pPr>
-      <w:proofErr w:type="spellStart"/>
-      <w:r>
-        <w:rPr>
-          <w:lang w:val="en-US"/>
-        </w:rPr>
-        <w:t>toString</w:t>
-      </w:r>
-      <w:proofErr w:type="spellEnd"/>
-      <w:r>
-        <w:rPr>
-          <w:lang w:val="en-US"/>
-        </w:rPr>
-        <w:t>()</w:t>
+      <w:r>
+        <w:rPr>
+          <w:lang w:val="en-US"/>
+        </w:rPr>
+        <w:t>toString()</w:t>
       </w:r>
     </w:p>
     <w:p>
@@ -1919,6 +1763,145 @@
           <w:lang w:val="en-US"/>
         </w:rPr>
         <w:t>provides with the string representation of the object</w:t>
+      </w:r>
+    </w:p>
+    <w:p>
+      <w:pPr>
+        <w:pStyle w:val="ListParagraph"/>
+        <w:numPr>
+          <w:ilvl w:val="0"/>
+          <w:numId w:val="3"/>
+        </w:numPr>
+        <w:rPr>
+          <w:lang w:val="en-US"/>
+        </w:rPr>
+      </w:pPr>
+      <w:r>
+        <w:rPr>
+          <w:lang w:val="en-US"/>
+        </w:rPr>
+        <w:t>Constructor Overloading : static polymorphism</w:t>
+      </w:r>
+      <w:r>
+        <w:rPr>
+          <w:lang w:val="en-US"/>
+        </w:rPr>
+        <w:t xml:space="preserve"> </w:t>
+      </w:r>
+      <w:r>
+        <w:rPr>
+          <w:lang w:val="en-US"/>
+        </w:rPr>
+        <w:br/>
+        <w:t xml:space="preserve">    </w:t>
+      </w:r>
+      <w:r>
+        <w:rPr>
+          <w:lang w:val="en-US"/>
+        </w:rPr>
+        <w:t>More than 1 method with the same name</w:t>
+      </w:r>
+      <w:r>
+        <w:rPr>
+          <w:lang w:val="en-US"/>
+        </w:rPr>
+        <w:t xml:space="preserve">, but with </w:t>
+      </w:r>
+    </w:p>
+    <w:p>
+      <w:pPr>
+        <w:pStyle w:val="ListParagraph"/>
+        <w:numPr>
+          <w:ilvl w:val="1"/>
+          <w:numId w:val="3"/>
+        </w:numPr>
+        <w:rPr>
+          <w:lang w:val="en-US"/>
+        </w:rPr>
+      </w:pPr>
+      <w:r>
+        <w:rPr>
+          <w:lang w:val="en-US"/>
+        </w:rPr>
+        <w:t>Different number of arguments</w:t>
+      </w:r>
+    </w:p>
+    <w:p>
+      <w:pPr>
+        <w:pStyle w:val="ListParagraph"/>
+        <w:numPr>
+          <w:ilvl w:val="1"/>
+          <w:numId w:val="3"/>
+        </w:numPr>
+        <w:rPr>
+          <w:lang w:val="en-US"/>
+        </w:rPr>
+      </w:pPr>
+      <w:r>
+        <w:rPr>
+          <w:lang w:val="en-US"/>
+        </w:rPr>
+        <w:t>Different types</w:t>
+      </w:r>
+    </w:p>
+    <w:p>
+      <w:pPr>
+        <w:pStyle w:val="ListParagraph"/>
+        <w:numPr>
+          <w:ilvl w:val="1"/>
+          <w:numId w:val="3"/>
+        </w:numPr>
+        <w:rPr>
+          <w:lang w:val="en-US"/>
+        </w:rPr>
+      </w:pPr>
+      <w:r>
+        <w:rPr>
+          <w:lang w:val="en-US"/>
+        </w:rPr>
+        <w:t>Different sequence</w:t>
+      </w:r>
+    </w:p>
+    <w:p>
+      <w:pPr>
+        <w:pStyle w:val="ListParagraph"/>
+        <w:numPr>
+          <w:ilvl w:val="1"/>
+          <w:numId w:val="3"/>
+        </w:numPr>
+        <w:rPr>
+          <w:lang w:val="en-US"/>
+        </w:rPr>
+      </w:pPr>
+      <w:r>
+        <w:rPr>
+          <w:lang w:val="en-US"/>
+        </w:rPr>
+        <w:t>Changing the return type or access specifier or method name is NOT OVERLOADING</w:t>
+      </w:r>
+    </w:p>
+    <w:p>
+      <w:pPr>
+        <w:pStyle w:val="ListParagraph"/>
+        <w:numPr>
+          <w:ilvl w:val="1"/>
+          <w:numId w:val="3"/>
+        </w:numPr>
+        <w:rPr>
+          <w:lang w:val="en-US"/>
+        </w:rPr>
+      </w:pPr>
+      <w:r>
+        <w:rPr>
+          <w:lang w:val="en-US"/>
+        </w:rPr>
+        <w:t>Can be done in same class or parent-child as well</w:t>
+      </w:r>
+      <w:r>
+        <w:rPr>
+          <w:lang w:val="en-US"/>
+        </w:rPr>
+        <w:br/>
       </w:r>
     </w:p>
     <w:p>

</xml_diff>

<commit_message>
Day 5 inheritacne abstarct
</commit_message>
<xml_diff>
--- a/Phase1_CoreJava/Topics_Phase1.docx
+++ b/Phase1_CoreJava/Topics_Phase1.docx
@@ -245,7 +245,21 @@
         <w:rPr>
           <w:lang w:val="en-US"/>
         </w:rPr>
-        <w:t>Hello.java =&gt; compiler =&gt; Hello.class (bytecode)</w:t>
+        <w:t xml:space="preserve">Hello.java =&gt; compiler =&gt; </w:t>
+      </w:r>
+      <w:proofErr w:type="spellStart"/>
+      <w:r>
+        <w:rPr>
+          <w:lang w:val="en-US"/>
+        </w:rPr>
+        <w:t>Hello.class</w:t>
+      </w:r>
+      <w:proofErr w:type="spellEnd"/>
+      <w:r>
+        <w:rPr>
+          <w:lang w:val="en-US"/>
+        </w:rPr>
+        <w:t xml:space="preserve"> (bytecode)</w:t>
       </w:r>
     </w:p>
     <w:p>
@@ -297,7 +311,21 @@
         <w:rPr>
           <w:lang w:val="en-US"/>
         </w:rPr>
-        <w:t>java dev kit [ comes up with the java libraries and all the excutable ]</w:t>
+        <w:t xml:space="preserve">java dev kit [ comes up with the java libraries and all the </w:t>
+      </w:r>
+      <w:proofErr w:type="spellStart"/>
+      <w:r>
+        <w:rPr>
+          <w:lang w:val="en-US"/>
+        </w:rPr>
+        <w:t>excutable</w:t>
+      </w:r>
+      <w:proofErr w:type="spellEnd"/>
+      <w:r>
+        <w:rPr>
+          <w:lang w:val="en-US"/>
+        </w:rPr>
+        <w:t xml:space="preserve"> ]</w:t>
       </w:r>
     </w:p>
     <w:p>
@@ -337,7 +365,21 @@
         <w:rPr>
           <w:lang w:val="en-US"/>
         </w:rPr>
-        <w:t xml:space="preserve"> -&gt; java virtual machine [ 1 instance of jvm per application ]</w:t>
+        <w:t xml:space="preserve"> -&gt; java virtual machine [ 1 instance of </w:t>
+      </w:r>
+      <w:proofErr w:type="spellStart"/>
+      <w:r>
+        <w:rPr>
+          <w:lang w:val="en-US"/>
+        </w:rPr>
+        <w:t>jvm</w:t>
+      </w:r>
+      <w:proofErr w:type="spellEnd"/>
+      <w:r>
+        <w:rPr>
+          <w:lang w:val="en-US"/>
+        </w:rPr>
+        <w:t xml:space="preserve"> per application ]</w:t>
       </w:r>
     </w:p>
     <w:p>
@@ -455,8 +497,16 @@
         <w:rPr>
           <w:lang w:val="en-US"/>
         </w:rPr>
-        <w:t>Diff between print and println</w:t>
-      </w:r>
+        <w:t xml:space="preserve">Diff between print and </w:t>
+      </w:r>
+      <w:proofErr w:type="spellStart"/>
+      <w:r>
+        <w:rPr>
+          <w:lang w:val="en-US"/>
+        </w:rPr>
+        <w:t>println</w:t>
+      </w:r>
+      <w:proofErr w:type="spellEnd"/>
     </w:p>
     <w:p>
       <w:pPr>
@@ -1694,14 +1744,56 @@
           <w:lang w:val="en-US"/>
         </w:rPr>
         <w:br/>
-        <w:t>public int getEid(){return eid;}</w:t>
+        <w:t xml:space="preserve">public int </w:t>
+      </w:r>
+      <w:proofErr w:type="spellStart"/>
+      <w:r>
+        <w:rPr>
+          <w:lang w:val="en-US"/>
+        </w:rPr>
+        <w:t>getEid</w:t>
+      </w:r>
+      <w:proofErr w:type="spellEnd"/>
+      <w:r>
+        <w:rPr>
+          <w:lang w:val="en-US"/>
+        </w:rPr>
+        <w:t xml:space="preserve">(){return </w:t>
+      </w:r>
+      <w:proofErr w:type="spellStart"/>
+      <w:r>
+        <w:rPr>
+          <w:lang w:val="en-US"/>
+        </w:rPr>
+        <w:t>eid</w:t>
+      </w:r>
+      <w:proofErr w:type="spellEnd"/>
+      <w:r>
+        <w:rPr>
+          <w:lang w:val="en-US"/>
+        </w:rPr>
+        <w:t>;}</w:t>
       </w:r>
       <w:r>
         <w:rPr>
           <w:lang w:val="en-US"/>
         </w:rPr>
         <w:br/>
-        <w:t>For bolean properties method starts with is and not get</w:t>
+        <w:t xml:space="preserve">For </w:t>
+      </w:r>
+      <w:proofErr w:type="spellStart"/>
+      <w:r>
+        <w:rPr>
+          <w:lang w:val="en-US"/>
+        </w:rPr>
+        <w:t>bolean</w:t>
+      </w:r>
+      <w:proofErr w:type="spellEnd"/>
+      <w:r>
+        <w:rPr>
+          <w:lang w:val="en-US"/>
+        </w:rPr>
+        <w:t xml:space="preserve"> properties method starts with is and not get</w:t>
       </w:r>
     </w:p>
     <w:p>
@@ -1726,7 +1818,63 @@
           <w:lang w:val="en-US"/>
         </w:rPr>
         <w:br/>
-        <w:t>public void setEid(int eid){this.eid = eid;}</w:t>
+        <w:t xml:space="preserve">public void </w:t>
+      </w:r>
+      <w:proofErr w:type="spellStart"/>
+      <w:r>
+        <w:rPr>
+          <w:lang w:val="en-US"/>
+        </w:rPr>
+        <w:t>setEid</w:t>
+      </w:r>
+      <w:proofErr w:type="spellEnd"/>
+      <w:r>
+        <w:rPr>
+          <w:lang w:val="en-US"/>
+        </w:rPr>
+        <w:t xml:space="preserve">(int </w:t>
+      </w:r>
+      <w:proofErr w:type="spellStart"/>
+      <w:r>
+        <w:rPr>
+          <w:lang w:val="en-US"/>
+        </w:rPr>
+        <w:t>eid</w:t>
+      </w:r>
+      <w:proofErr w:type="spellEnd"/>
+      <w:r>
+        <w:rPr>
+          <w:lang w:val="en-US"/>
+        </w:rPr>
+        <w:t>){</w:t>
+      </w:r>
+      <w:proofErr w:type="spellStart"/>
+      <w:r>
+        <w:rPr>
+          <w:lang w:val="en-US"/>
+        </w:rPr>
+        <w:t>this.eid</w:t>
+      </w:r>
+      <w:proofErr w:type="spellEnd"/>
+      <w:r>
+        <w:rPr>
+          <w:lang w:val="en-US"/>
+        </w:rPr>
+        <w:t xml:space="preserve"> = </w:t>
+      </w:r>
+      <w:proofErr w:type="spellStart"/>
+      <w:r>
+        <w:rPr>
+          <w:lang w:val="en-US"/>
+        </w:rPr>
+        <w:t>eid</w:t>
+      </w:r>
+      <w:proofErr w:type="spellEnd"/>
+      <w:r>
+        <w:rPr>
+          <w:lang w:val="en-US"/>
+        </w:rPr>
+        <w:t>;}</w:t>
       </w:r>
     </w:p>
     <w:p>
@@ -1740,11 +1888,19 @@
           <w:lang w:val="en-US"/>
         </w:rPr>
       </w:pPr>
-      <w:r>
-        <w:rPr>
-          <w:lang w:val="en-US"/>
-        </w:rPr>
-        <w:t>toString()</w:t>
+      <w:proofErr w:type="spellStart"/>
+      <w:r>
+        <w:rPr>
+          <w:lang w:val="en-US"/>
+        </w:rPr>
+        <w:t>toString</w:t>
+      </w:r>
+      <w:proofErr w:type="spellEnd"/>
+      <w:r>
+        <w:rPr>
+          <w:lang w:val="en-US"/>
+        </w:rPr>
+        <w:t>()</w:t>
       </w:r>
     </w:p>
     <w:p>
@@ -1793,13 +1949,7 @@
           <w:lang w:val="en-US"/>
         </w:rPr>
         <w:br/>
-        <w:t xml:space="preserve">    </w:t>
-      </w:r>
-      <w:r>
-        <w:rPr>
-          <w:lang w:val="en-US"/>
-        </w:rPr>
-        <w:t>More than 1 method with the same name</w:t>
+        <w:t xml:space="preserve">    More than 1 method with the same name</w:t>
       </w:r>
       <w:r>
         <w:rPr>
@@ -1896,6 +2046,611 @@
           <w:lang w:val="en-US"/>
         </w:rPr>
         <w:t>Can be done in same class or parent-child as well</w:t>
+      </w:r>
+    </w:p>
+    <w:p>
+      <w:pPr>
+        <w:pStyle w:val="ListParagraph"/>
+        <w:numPr>
+          <w:ilvl w:val="0"/>
+          <w:numId w:val="3"/>
+        </w:numPr>
+        <w:rPr>
+          <w:lang w:val="en-US"/>
+        </w:rPr>
+      </w:pPr>
+      <w:r>
+        <w:rPr>
+          <w:lang w:val="en-US"/>
+        </w:rPr>
+        <w:t xml:space="preserve">Has-a </w:t>
+      </w:r>
+    </w:p>
+    <w:p>
+      <w:pPr>
+        <w:pStyle w:val="ListParagraph"/>
+        <w:numPr>
+          <w:ilvl w:val="1"/>
+          <w:numId w:val="3"/>
+        </w:numPr>
+        <w:rPr>
+          <w:lang w:val="en-US"/>
+        </w:rPr>
+      </w:pPr>
+      <w:r>
+        <w:rPr>
+          <w:lang w:val="en-US"/>
+        </w:rPr>
+        <w:t>Reference of a class is added in another class</w:t>
+      </w:r>
+    </w:p>
+    <w:p>
+      <w:pPr>
+        <w:pStyle w:val="ListParagraph"/>
+        <w:numPr>
+          <w:ilvl w:val="1"/>
+          <w:numId w:val="3"/>
+        </w:numPr>
+        <w:rPr>
+          <w:lang w:val="en-US"/>
+        </w:rPr>
+      </w:pPr>
+      <w:r>
+        <w:rPr>
+          <w:lang w:val="en-US"/>
+        </w:rPr>
+        <w:t>A{B b}; B{}</w:t>
+      </w:r>
+      <w:r>
+        <w:rPr>
+          <w:lang w:val="en-US"/>
+        </w:rPr>
+        <w:t xml:space="preserve"> =&gt; class A has a dependency on an object of class B</w:t>
+      </w:r>
+    </w:p>
+    <w:p>
+      <w:pPr>
+        <w:pStyle w:val="ListParagraph"/>
+        <w:numPr>
+          <w:ilvl w:val="1"/>
+          <w:numId w:val="3"/>
+        </w:numPr>
+        <w:rPr>
+          <w:b/>
+          <w:bCs/>
+          <w:lang w:val="en-US"/>
+        </w:rPr>
+      </w:pPr>
+      <w:r>
+        <w:rPr>
+          <w:b/>
+          <w:bCs/>
+          <w:lang w:val="en-US"/>
+        </w:rPr>
+        <w:t>Object of class B is passed through either constructor or setter method</w:t>
+      </w:r>
+      <w:r>
+        <w:rPr>
+          <w:b/>
+          <w:bCs/>
+          <w:lang w:val="en-US"/>
+        </w:rPr>
+        <w:t xml:space="preserve"> - DI</w:t>
+      </w:r>
+    </w:p>
+    <w:p>
+      <w:pPr>
+        <w:pStyle w:val="ListParagraph"/>
+        <w:numPr>
+          <w:ilvl w:val="1"/>
+          <w:numId w:val="3"/>
+        </w:numPr>
+        <w:rPr>
+          <w:lang w:val="en-US"/>
+        </w:rPr>
+      </w:pPr>
+      <w:r>
+        <w:rPr>
+          <w:lang w:val="en-US"/>
+        </w:rPr>
+        <w:t>Should be lightly coupled</w:t>
+      </w:r>
+    </w:p>
+    <w:p>
+      <w:pPr>
+        <w:pStyle w:val="ListParagraph"/>
+        <w:numPr>
+          <w:ilvl w:val="0"/>
+          <w:numId w:val="3"/>
+        </w:numPr>
+        <w:rPr>
+          <w:lang w:val="en-US"/>
+        </w:rPr>
+      </w:pPr>
+      <w:r>
+        <w:rPr>
+          <w:lang w:val="en-US"/>
+        </w:rPr>
+        <w:t xml:space="preserve">Is-a </w:t>
+      </w:r>
+    </w:p>
+    <w:p>
+      <w:pPr>
+        <w:pStyle w:val="ListParagraph"/>
+        <w:numPr>
+          <w:ilvl w:val="1"/>
+          <w:numId w:val="3"/>
+        </w:numPr>
+        <w:rPr>
+          <w:lang w:val="en-US"/>
+        </w:rPr>
+      </w:pPr>
+      <w:r>
+        <w:rPr>
+          <w:lang w:val="en-US"/>
+        </w:rPr>
+        <w:t>Extends is a keyword used to implement inheritance</w:t>
+      </w:r>
+    </w:p>
+    <w:p>
+      <w:pPr>
+        <w:pStyle w:val="ListParagraph"/>
+        <w:numPr>
+          <w:ilvl w:val="1"/>
+          <w:numId w:val="3"/>
+        </w:numPr>
+        <w:rPr>
+          <w:lang w:val="en-US"/>
+        </w:rPr>
+      </w:pPr>
+      <w:r>
+        <w:rPr>
+          <w:lang w:val="en-US"/>
+        </w:rPr>
+        <w:t>Java supports following type</w:t>
+      </w:r>
+    </w:p>
+    <w:p>
+      <w:pPr>
+        <w:pStyle w:val="ListParagraph"/>
+        <w:numPr>
+          <w:ilvl w:val="2"/>
+          <w:numId w:val="3"/>
+        </w:numPr>
+        <w:rPr>
+          <w:lang w:val="en-US"/>
+        </w:rPr>
+      </w:pPr>
+      <w:r>
+        <w:rPr>
+          <w:lang w:val="en-US"/>
+        </w:rPr>
+        <w:t>Single</w:t>
+      </w:r>
+    </w:p>
+    <w:p>
+      <w:pPr>
+        <w:pStyle w:val="ListParagraph"/>
+        <w:numPr>
+          <w:ilvl w:val="2"/>
+          <w:numId w:val="3"/>
+        </w:numPr>
+        <w:rPr>
+          <w:lang w:val="en-US"/>
+        </w:rPr>
+      </w:pPr>
+      <w:r>
+        <w:rPr>
+          <w:lang w:val="en-US"/>
+        </w:rPr>
+        <w:t>Multilevel</w:t>
+      </w:r>
+    </w:p>
+    <w:p>
+      <w:pPr>
+        <w:pStyle w:val="ListParagraph"/>
+        <w:numPr>
+          <w:ilvl w:val="2"/>
+          <w:numId w:val="3"/>
+        </w:numPr>
+        <w:rPr>
+          <w:lang w:val="en-US"/>
+        </w:rPr>
+      </w:pPr>
+      <w:r>
+        <w:rPr>
+          <w:lang w:val="en-US"/>
+        </w:rPr>
+        <w:t>Hierarchical</w:t>
+      </w:r>
+    </w:p>
+    <w:p>
+      <w:pPr>
+        <w:pStyle w:val="ListParagraph"/>
+        <w:numPr>
+          <w:ilvl w:val="1"/>
+          <w:numId w:val="3"/>
+        </w:numPr>
+        <w:rPr>
+          <w:lang w:val="en-US"/>
+        </w:rPr>
+      </w:pPr>
+      <w:r>
+        <w:rPr>
+          <w:lang w:val="en-US"/>
+        </w:rPr>
+        <w:t>It does not support</w:t>
+      </w:r>
+    </w:p>
+    <w:p>
+      <w:pPr>
+        <w:pStyle w:val="ListParagraph"/>
+        <w:numPr>
+          <w:ilvl w:val="2"/>
+          <w:numId w:val="3"/>
+        </w:numPr>
+        <w:rPr>
+          <w:lang w:val="en-US"/>
+        </w:rPr>
+      </w:pPr>
+      <w:r>
+        <w:rPr>
+          <w:lang w:val="en-US"/>
+        </w:rPr>
+        <w:t>Multiple</w:t>
+      </w:r>
+    </w:p>
+    <w:p>
+      <w:pPr>
+        <w:pStyle w:val="ListParagraph"/>
+        <w:numPr>
+          <w:ilvl w:val="2"/>
+          <w:numId w:val="3"/>
+        </w:numPr>
+        <w:rPr>
+          <w:lang w:val="en-US"/>
+        </w:rPr>
+      </w:pPr>
+      <w:r>
+        <w:rPr>
+          <w:lang w:val="en-US"/>
+        </w:rPr>
+        <w:t>Hybrid</w:t>
+      </w:r>
+    </w:p>
+    <w:p>
+      <w:pPr>
+        <w:pStyle w:val="ListParagraph"/>
+        <w:numPr>
+          <w:ilvl w:val="1"/>
+          <w:numId w:val="3"/>
+        </w:numPr>
+        <w:rPr>
+          <w:lang w:val="en-US"/>
+        </w:rPr>
+      </w:pPr>
+      <w:r>
+        <w:rPr>
+          <w:lang w:val="en-US"/>
+        </w:rPr>
+        <w:t>If parent class has no constructors then a default implicit is added by default</w:t>
+      </w:r>
+    </w:p>
+    <w:p>
+      <w:pPr>
+        <w:pStyle w:val="ListParagraph"/>
+        <w:numPr>
+          <w:ilvl w:val="1"/>
+          <w:numId w:val="3"/>
+        </w:numPr>
+        <w:rPr>
+          <w:lang w:val="en-US"/>
+        </w:rPr>
+      </w:pPr>
+      <w:r>
+        <w:rPr>
+          <w:lang w:val="en-US"/>
+        </w:rPr>
+        <w:t>If parent class has even 1 parameterized constructor then no default constructor is added. Hence if there is even 1 parameterized constructor then</w:t>
+      </w:r>
+    </w:p>
+    <w:p>
+      <w:pPr>
+        <w:pStyle w:val="ListParagraph"/>
+        <w:numPr>
+          <w:ilvl w:val="2"/>
+          <w:numId w:val="3"/>
+        </w:numPr>
+        <w:rPr>
+          <w:lang w:val="en-US"/>
+        </w:rPr>
+      </w:pPr>
+      <w:r>
+        <w:rPr>
+          <w:lang w:val="en-US"/>
+        </w:rPr>
+        <w:t>Either do add a default constructor so child classes can easily inherit</w:t>
+      </w:r>
+    </w:p>
+    <w:p>
+      <w:pPr>
+        <w:pStyle w:val="ListParagraph"/>
+        <w:numPr>
+          <w:ilvl w:val="2"/>
+          <w:numId w:val="3"/>
+        </w:numPr>
+        <w:rPr>
+          <w:lang w:val="en-US"/>
+        </w:rPr>
+      </w:pPr>
+      <w:r>
+        <w:rPr>
+          <w:lang w:val="en-US"/>
+        </w:rPr>
+        <w:t>Or make sure to use super to call the</w:t>
+      </w:r>
+      <w:r>
+        <w:rPr>
+          <w:b/>
+          <w:bCs/>
+          <w:lang w:val="en-US"/>
+        </w:rPr>
+        <w:t xml:space="preserve"> immediate </w:t>
+      </w:r>
+      <w:r>
+        <w:rPr>
+          <w:lang w:val="en-US"/>
+        </w:rPr>
+        <w:t>parent class constructor</w:t>
+      </w:r>
+    </w:p>
+    <w:p>
+      <w:pPr>
+        <w:pStyle w:val="ListParagraph"/>
+        <w:numPr>
+          <w:ilvl w:val="1"/>
+          <w:numId w:val="3"/>
+        </w:numPr>
+        <w:rPr>
+          <w:lang w:val="en-US"/>
+        </w:rPr>
+      </w:pPr>
+      <w:r>
+        <w:rPr>
+          <w:lang w:val="en-US"/>
+        </w:rPr>
+        <w:t>Creating a child class object invokes the topmost parent class constructor first</w:t>
+      </w:r>
+      <w:r>
+        <w:rPr>
+          <w:lang w:val="en-US"/>
+        </w:rPr>
+        <w:t>,</w:t>
+      </w:r>
+      <w:r>
+        <w:rPr>
+          <w:lang w:val="en-US"/>
+        </w:rPr>
+        <w:t xml:space="preserve"> then the respective child classes in the multilevel hierarchy</w:t>
+      </w:r>
+    </w:p>
+    <w:p>
+      <w:pPr>
+        <w:pStyle w:val="ListParagraph"/>
+        <w:numPr>
+          <w:ilvl w:val="0"/>
+          <w:numId w:val="3"/>
+        </w:numPr>
+        <w:rPr>
+          <w:lang w:val="en-US"/>
+        </w:rPr>
+      </w:pPr>
+      <w:r>
+        <w:rPr>
+          <w:lang w:val="en-US"/>
+        </w:rPr>
+        <w:t>Annotation : @Override, @Deprecated, @SuppressWarnings</w:t>
+      </w:r>
+      <w:r>
+        <w:rPr>
+          <w:lang w:val="en-US"/>
+        </w:rPr>
+        <w:br/>
+        <w:t xml:space="preserve">they are small piece of information(meta data ) for the compiler or the JVM to get information about the location where it is used. </w:t>
+      </w:r>
+    </w:p>
+    <w:p>
+      <w:pPr>
+        <w:pStyle w:val="ListParagraph"/>
+        <w:numPr>
+          <w:ilvl w:val="0"/>
+          <w:numId w:val="3"/>
+        </w:numPr>
+        <w:rPr>
+          <w:lang w:val="en-US"/>
+        </w:rPr>
+      </w:pPr>
+      <w:r>
+        <w:rPr>
+          <w:lang w:val="en-US"/>
+        </w:rPr>
+        <w:t>Overriding</w:t>
+      </w:r>
+    </w:p>
+    <w:p>
+      <w:pPr>
+        <w:pStyle w:val="ListParagraph"/>
+        <w:numPr>
+          <w:ilvl w:val="1"/>
+          <w:numId w:val="3"/>
+        </w:numPr>
+        <w:rPr>
+          <w:lang w:val="en-US"/>
+        </w:rPr>
+      </w:pPr>
+      <w:r>
+        <w:rPr>
+          <w:lang w:val="en-US"/>
+        </w:rPr>
+        <w:lastRenderedPageBreak/>
+        <w:t>It can occur only in inheritance and not in same class</w:t>
+      </w:r>
+    </w:p>
+    <w:p>
+      <w:pPr>
+        <w:pStyle w:val="ListParagraph"/>
+        <w:numPr>
+          <w:ilvl w:val="1"/>
+          <w:numId w:val="3"/>
+        </w:numPr>
+        <w:rPr>
+          <w:lang w:val="en-US"/>
+        </w:rPr>
+      </w:pPr>
+      <w:r>
+        <w:rPr>
+          <w:lang w:val="en-US"/>
+        </w:rPr>
+        <w:t>Java uses @Override annotation to mark it as a method inherited from the parent class</w:t>
+      </w:r>
+    </w:p>
+    <w:p>
+      <w:pPr>
+        <w:pStyle w:val="ListParagraph"/>
+        <w:numPr>
+          <w:ilvl w:val="1"/>
+          <w:numId w:val="3"/>
+        </w:numPr>
+        <w:rPr>
+          <w:lang w:val="en-US"/>
+        </w:rPr>
+      </w:pPr>
+      <w:r>
+        <w:rPr>
+          <w:lang w:val="en-US"/>
+        </w:rPr>
+        <w:t>Rules</w:t>
+      </w:r>
+    </w:p>
+    <w:p>
+      <w:pPr>
+        <w:pStyle w:val="ListParagraph"/>
+        <w:numPr>
+          <w:ilvl w:val="2"/>
+          <w:numId w:val="3"/>
+        </w:numPr>
+        <w:rPr>
+          <w:lang w:val="en-US"/>
+        </w:rPr>
+      </w:pPr>
+      <w:r>
+        <w:rPr>
+          <w:lang w:val="en-US"/>
+        </w:rPr>
+        <w:t>Cannot change the access specifier, return type, method name or the list of parameters</w:t>
+      </w:r>
+    </w:p>
+    <w:p>
+      <w:pPr>
+        <w:pStyle w:val="ListParagraph"/>
+        <w:numPr>
+          <w:ilvl w:val="2"/>
+          <w:numId w:val="3"/>
+        </w:numPr>
+        <w:rPr>
+          <w:lang w:val="en-US"/>
+        </w:rPr>
+      </w:pPr>
+      <w:r>
+        <w:rPr>
+          <w:lang w:val="en-US"/>
+        </w:rPr>
+        <w:t>Can change the functionality of the method</w:t>
+      </w:r>
+    </w:p>
+    <w:p>
+      <w:pPr>
+        <w:pStyle w:val="ListParagraph"/>
+        <w:numPr>
+          <w:ilvl w:val="0"/>
+          <w:numId w:val="3"/>
+        </w:numPr>
+        <w:rPr>
+          <w:lang w:val="en-US"/>
+        </w:rPr>
+      </w:pPr>
+      <w:r>
+        <w:rPr>
+          <w:lang w:val="en-US"/>
+        </w:rPr>
+        <w:t>Super</w:t>
+      </w:r>
+    </w:p>
+    <w:p>
+      <w:pPr>
+        <w:pStyle w:val="ListParagraph"/>
+        <w:numPr>
+          <w:ilvl w:val="1"/>
+          <w:numId w:val="3"/>
+        </w:numPr>
+        <w:rPr>
+          <w:lang w:val="en-US"/>
+        </w:rPr>
+      </w:pPr>
+      <w:r>
+        <w:rPr>
+          <w:lang w:val="en-US"/>
+        </w:rPr>
+        <w:t>It is a keyword</w:t>
+      </w:r>
+    </w:p>
+    <w:p>
+      <w:pPr>
+        <w:pStyle w:val="ListParagraph"/>
+        <w:numPr>
+          <w:ilvl w:val="1"/>
+          <w:numId w:val="3"/>
+        </w:numPr>
+        <w:rPr>
+          <w:lang w:val="en-US"/>
+        </w:rPr>
+      </w:pPr>
+      <w:r>
+        <w:rPr>
+          <w:lang w:val="en-US"/>
+        </w:rPr>
+        <w:t>Used from within a child class constructor to call the immediate parent class constructor and it has to be the 1</w:t>
+      </w:r>
+      <w:r>
+        <w:rPr>
+          <w:vertAlign w:val="superscript"/>
+          <w:lang w:val="en-US"/>
+        </w:rPr>
+        <w:t>st</w:t>
+      </w:r>
+      <w:r>
+        <w:rPr>
+          <w:lang w:val="en-US"/>
+        </w:rPr>
+        <w:t xml:space="preserve"> line in the constructor method</w:t>
+      </w:r>
+    </w:p>
+    <w:p>
+      <w:pPr>
+        <w:pStyle w:val="ListParagraph"/>
+        <w:numPr>
+          <w:ilvl w:val="1"/>
+          <w:numId w:val="3"/>
+        </w:numPr>
+        <w:rPr>
+          <w:lang w:val="en-US"/>
+        </w:rPr>
+      </w:pPr>
+      <w:r>
+        <w:rPr>
+          <w:lang w:val="en-US"/>
+        </w:rPr>
+        <w:t>It can also be used to call the parent class methods using . operator</w:t>
       </w:r>
       <w:r>
         <w:rPr>

</xml_diff>

<commit_message>
Day 7 collection list
</commit_message>
<xml_diff>
--- a/Phase1_CoreJava/Topics_Phase1.docx
+++ b/Phase1_CoreJava/Topics_Phase1.docx
@@ -3110,6 +3110,593 @@
           <w:ilvl w:val="0"/>
           <w:numId w:val="3"/>
         </w:numPr>
+        <w:rPr>
+          <w:lang w:val="en-US"/>
+        </w:rPr>
+      </w:pPr>
+      <w:r>
+        <w:rPr>
+          <w:lang w:val="en-US"/>
+        </w:rPr>
+        <w:t>Exception Handling</w:t>
+      </w:r>
+    </w:p>
+    <w:p>
+      <w:pPr>
+        <w:pStyle w:val="ListParagraph"/>
+        <w:numPr>
+          <w:ilvl w:val="1"/>
+          <w:numId w:val="3"/>
+        </w:numPr>
+        <w:rPr>
+          <w:lang w:val="en-US"/>
+        </w:rPr>
+      </w:pPr>
+      <w:r>
+        <w:rPr>
+          <w:lang w:val="en-US"/>
+        </w:rPr>
+        <w:t>It is used to handle the runtime errors and for smooth functioning of the application</w:t>
+      </w:r>
+    </w:p>
+    <w:p>
+      <w:pPr>
+        <w:pStyle w:val="ListParagraph"/>
+        <w:numPr>
+          <w:ilvl w:val="1"/>
+          <w:numId w:val="3"/>
+        </w:numPr>
+        <w:rPr>
+          <w:lang w:val="en-US"/>
+        </w:rPr>
+      </w:pPr>
+      <w:r>
+        <w:rPr>
+          <w:lang w:val="en-US"/>
+        </w:rPr>
+        <w:lastRenderedPageBreak/>
+        <w:t>There are 2 types of exceptions</w:t>
+      </w:r>
+    </w:p>
+    <w:p>
+      <w:pPr>
+        <w:pStyle w:val="ListParagraph"/>
+        <w:numPr>
+          <w:ilvl w:val="2"/>
+          <w:numId w:val="3"/>
+        </w:numPr>
+        <w:rPr>
+          <w:lang w:val="en-US"/>
+        </w:rPr>
+      </w:pPr>
+      <w:r>
+        <w:rPr>
+          <w:lang w:val="en-US"/>
+        </w:rPr>
+        <w:t>Checked</w:t>
+      </w:r>
+      <w:r>
+        <w:rPr>
+          <w:lang w:val="en-US"/>
+        </w:rPr>
+        <w:t xml:space="preserve"> – are checked by the compiler and reinforced to be handled</w:t>
+      </w:r>
+    </w:p>
+    <w:p>
+      <w:pPr>
+        <w:pStyle w:val="ListParagraph"/>
+        <w:numPr>
+          <w:ilvl w:val="2"/>
+          <w:numId w:val="3"/>
+        </w:numPr>
+        <w:rPr>
+          <w:lang w:val="en-US"/>
+        </w:rPr>
+      </w:pPr>
+      <w:r>
+        <w:rPr>
+          <w:lang w:val="en-US"/>
+        </w:rPr>
+        <w:t>U</w:t>
+      </w:r>
+      <w:r>
+        <w:rPr>
+          <w:lang w:val="en-US"/>
+        </w:rPr>
+        <w:t>nchecked</w:t>
+      </w:r>
+      <w:r>
+        <w:rPr>
+          <w:lang w:val="en-US"/>
+        </w:rPr>
+        <w:t xml:space="preserve"> – are not checked by compiler and they are thrown at runtime</w:t>
+      </w:r>
+    </w:p>
+    <w:p>
+      <w:pPr>
+        <w:pStyle w:val="ListParagraph"/>
+        <w:numPr>
+          <w:ilvl w:val="1"/>
+          <w:numId w:val="3"/>
+        </w:numPr>
+        <w:rPr>
+          <w:lang w:val="en-US"/>
+        </w:rPr>
+      </w:pPr>
+      <w:r>
+        <w:rPr>
+          <w:lang w:val="en-US"/>
+        </w:rPr>
+        <w:t>Try – is wrapped around a block of code that may throw an exception</w:t>
+      </w:r>
+    </w:p>
+    <w:p>
+      <w:pPr>
+        <w:pStyle w:val="ListParagraph"/>
+        <w:numPr>
+          <w:ilvl w:val="1"/>
+          <w:numId w:val="3"/>
+        </w:numPr>
+        <w:rPr>
+          <w:lang w:val="en-US"/>
+        </w:rPr>
+      </w:pPr>
+      <w:r>
+        <w:rPr>
+          <w:lang w:val="en-US"/>
+        </w:rPr>
+        <w:t>Catch – is used to handle the exception</w:t>
+      </w:r>
+    </w:p>
+    <w:p>
+      <w:pPr>
+        <w:pStyle w:val="ListParagraph"/>
+        <w:numPr>
+          <w:ilvl w:val="1"/>
+          <w:numId w:val="3"/>
+        </w:numPr>
+        <w:rPr>
+          <w:lang w:val="en-US"/>
+        </w:rPr>
+      </w:pPr>
+      <w:r>
+        <w:rPr>
+          <w:lang w:val="en-US"/>
+        </w:rPr>
+        <w:t>Throw – is used to manually throw an exception</w:t>
+      </w:r>
+    </w:p>
+    <w:p>
+      <w:pPr>
+        <w:pStyle w:val="ListParagraph"/>
+        <w:numPr>
+          <w:ilvl w:val="1"/>
+          <w:numId w:val="3"/>
+        </w:numPr>
+        <w:rPr>
+          <w:lang w:val="en-US"/>
+        </w:rPr>
+      </w:pPr>
+      <w:r>
+        <w:rPr>
+          <w:lang w:val="en-US"/>
+        </w:rPr>
+        <w:t>Throws – is used at method level to let the user of method know that method throws an exception to be handled</w:t>
+      </w:r>
+    </w:p>
+    <w:p>
+      <w:pPr>
+        <w:pStyle w:val="ListParagraph"/>
+        <w:numPr>
+          <w:ilvl w:val="1"/>
+          <w:numId w:val="3"/>
+        </w:numPr>
+        <w:rPr>
+          <w:lang w:val="en-US"/>
+        </w:rPr>
+      </w:pPr>
+      <w:r>
+        <w:rPr>
+          <w:lang w:val="en-US"/>
+        </w:rPr>
+        <w:t>Finally – is a block that executes irrespective whether there is exception or not</w:t>
+      </w:r>
+    </w:p>
+    <w:p>
+      <w:pPr>
+        <w:pStyle w:val="ListParagraph"/>
+        <w:numPr>
+          <w:ilvl w:val="1"/>
+          <w:numId w:val="3"/>
+        </w:numPr>
+        <w:rPr>
+          <w:lang w:val="en-US"/>
+        </w:rPr>
+      </w:pPr>
+      <w:r>
+        <w:rPr>
+          <w:lang w:val="en-US"/>
+        </w:rPr>
+        <w:t>User defined exception -&gt; using inheritance</w:t>
+      </w:r>
+    </w:p>
+    <w:p>
+      <w:pPr>
+        <w:pStyle w:val="ListParagraph"/>
+        <w:numPr>
+          <w:ilvl w:val="0"/>
+          <w:numId w:val="3"/>
+        </w:numPr>
+        <w:rPr>
+          <w:lang w:val="en-US"/>
+        </w:rPr>
+      </w:pPr>
+      <w:r>
+        <w:rPr>
+          <w:lang w:val="en-US"/>
+        </w:rPr>
+        <w:t>Collections</w:t>
+      </w:r>
+    </w:p>
+    <w:p>
+      <w:pPr>
+        <w:pStyle w:val="ListParagraph"/>
+        <w:numPr>
+          <w:ilvl w:val="1"/>
+          <w:numId w:val="3"/>
+        </w:numPr>
+        <w:rPr>
+          <w:lang w:val="en-US"/>
+        </w:rPr>
+      </w:pPr>
+      <w:r>
+        <w:rPr>
+          <w:lang w:val="en-US"/>
+        </w:rPr>
+        <w:t>Provides advantage in terms of dynamic size</w:t>
+      </w:r>
+    </w:p>
+    <w:p>
+      <w:pPr>
+        <w:pStyle w:val="ListParagraph"/>
+        <w:numPr>
+          <w:ilvl w:val="1"/>
+          <w:numId w:val="3"/>
+        </w:numPr>
+        <w:rPr>
+          <w:lang w:val="en-US"/>
+        </w:rPr>
+      </w:pPr>
+      <w:r>
+        <w:rPr>
+          <w:lang w:val="en-US"/>
+        </w:rPr>
+        <w:t>Types of collection</w:t>
+      </w:r>
+      <w:r>
+        <w:rPr>
+          <w:lang w:val="en-US"/>
+        </w:rPr>
+        <w:t xml:space="preserve"> – ordered - unordered , sorted - unsorted</w:t>
+      </w:r>
+    </w:p>
+    <w:p>
+      <w:pPr>
+        <w:pStyle w:val="ListParagraph"/>
+        <w:numPr>
+          <w:ilvl w:val="2"/>
+          <w:numId w:val="3"/>
+        </w:numPr>
+        <w:rPr>
+          <w:lang w:val="en-US"/>
+        </w:rPr>
+      </w:pPr>
+      <w:r>
+        <w:rPr>
+          <w:lang w:val="en-US"/>
+        </w:rPr>
+        <w:t>List – ordered and unsorted + allows duplicates</w:t>
+      </w:r>
+      <w:r>
+        <w:rPr>
+          <w:lang w:val="en-US"/>
+        </w:rPr>
+        <w:br/>
+      </w:r>
+      <w:proofErr w:type="spellStart"/>
+      <w:r>
+        <w:rPr>
+          <w:lang w:val="en-US"/>
+        </w:rPr>
+        <w:t>ArrayList</w:t>
+      </w:r>
+      <w:proofErr w:type="spellEnd"/>
+      <w:r>
+        <w:rPr>
+          <w:lang w:val="en-US"/>
+        </w:rPr>
+        <w:t xml:space="preserve"> ( faster for iterations)</w:t>
+      </w:r>
+      <w:r>
+        <w:rPr>
+          <w:lang w:val="en-US"/>
+        </w:rPr>
+        <w:t>, LinkedList</w:t>
+      </w:r>
+      <w:r>
+        <w:rPr>
+          <w:lang w:val="en-US"/>
+        </w:rPr>
+        <w:t xml:space="preserve"> (modify )</w:t>
+      </w:r>
+      <w:r>
+        <w:rPr>
+          <w:lang w:val="en-US"/>
+        </w:rPr>
+        <w:t xml:space="preserve">, </w:t>
+      </w:r>
+      <w:r>
+        <w:rPr>
+          <w:lang w:val="en-US"/>
+        </w:rPr>
+        <w:br/>
+      </w:r>
+      <w:r>
+        <w:rPr>
+          <w:lang w:val="en-US"/>
+        </w:rPr>
+        <w:t>Vector</w:t>
+      </w:r>
+      <w:r>
+        <w:rPr>
+          <w:lang w:val="en-US"/>
+        </w:rPr>
+        <w:t xml:space="preserve"> </w:t>
+      </w:r>
+      <w:r>
+        <w:rPr>
+          <w:lang w:val="en-US"/>
+        </w:rPr>
+        <w:t xml:space="preserve"> is thread safe</w:t>
+      </w:r>
+      <w:r>
+        <w:rPr>
+          <w:lang w:val="en-US"/>
+        </w:rPr>
+        <w:t>(</w:t>
+      </w:r>
+      <w:r>
+        <w:rPr>
+          <w:lang w:val="en-US"/>
+        </w:rPr>
+        <w:t xml:space="preserve"> </w:t>
+      </w:r>
+      <w:r>
+        <w:rPr>
+          <w:lang w:val="en-US"/>
+        </w:rPr>
+        <w:t>slow – synchronized )</w:t>
+      </w:r>
+    </w:p>
+    <w:p>
+      <w:pPr>
+        <w:pStyle w:val="ListParagraph"/>
+        <w:numPr>
+          <w:ilvl w:val="2"/>
+          <w:numId w:val="3"/>
+        </w:numPr>
+        <w:rPr>
+          <w:lang w:val="en-US"/>
+        </w:rPr>
+      </w:pPr>
+      <w:r>
+        <w:rPr>
+          <w:lang w:val="en-US"/>
+        </w:rPr>
+        <w:t>Set – unordered and unsorted, no duplicates</w:t>
+      </w:r>
+      <w:r>
+        <w:rPr>
+          <w:lang w:val="en-US"/>
+        </w:rPr>
+        <w:br/>
+      </w:r>
+      <w:proofErr w:type="spellStart"/>
+      <w:r>
+        <w:rPr>
+          <w:lang w:val="en-US"/>
+        </w:rPr>
+        <w:t>hashSet</w:t>
+      </w:r>
+      <w:proofErr w:type="spellEnd"/>
+      <w:r>
+        <w:rPr>
+          <w:lang w:val="en-US"/>
+        </w:rPr>
+        <w:t xml:space="preserve"> </w:t>
+      </w:r>
+      <w:proofErr w:type="spellStart"/>
+      <w:r>
+        <w:rPr>
+          <w:lang w:val="en-US"/>
+        </w:rPr>
+        <w:t>LinkedHashSet</w:t>
+      </w:r>
+      <w:proofErr w:type="spellEnd"/>
+      <w:r>
+        <w:rPr>
+          <w:lang w:val="en-US"/>
+        </w:rPr>
+        <w:br/>
+      </w:r>
+      <w:proofErr w:type="spellStart"/>
+      <w:r>
+        <w:rPr>
+          <w:lang w:val="en-US"/>
+        </w:rPr>
+        <w:t>SortedSet</w:t>
+      </w:r>
+      <w:proofErr w:type="spellEnd"/>
+      <w:r>
+        <w:rPr>
+          <w:lang w:val="en-US"/>
+        </w:rPr>
+        <w:t xml:space="preserve"> interface</w:t>
+      </w:r>
+      <w:r>
+        <w:rPr>
+          <w:lang w:val="en-US"/>
+        </w:rPr>
+        <w:t xml:space="preserve"> extends Set - </w:t>
+      </w:r>
+      <w:r>
+        <w:rPr>
+          <w:lang w:val="en-US"/>
+        </w:rPr>
+        <w:t xml:space="preserve"> where by default the elements are arranged in </w:t>
+      </w:r>
+      <w:proofErr w:type="spellStart"/>
+      <w:r>
+        <w:rPr>
+          <w:lang w:val="en-US"/>
+        </w:rPr>
+        <w:t>asc</w:t>
+      </w:r>
+      <w:proofErr w:type="spellEnd"/>
+      <w:r>
+        <w:rPr>
+          <w:lang w:val="en-US"/>
+        </w:rPr>
+        <w:t xml:space="preserve"> order</w:t>
+      </w:r>
+      <w:r>
+        <w:rPr>
+          <w:lang w:val="en-US"/>
+        </w:rPr>
+        <w:br/>
+      </w:r>
+      <w:proofErr w:type="spellStart"/>
+      <w:r>
+        <w:rPr>
+          <w:lang w:val="en-US"/>
+        </w:rPr>
+        <w:t>TreeSet</w:t>
+      </w:r>
+      <w:proofErr w:type="spellEnd"/>
+    </w:p>
+    <w:p>
+      <w:pPr>
+        <w:pStyle w:val="ListParagraph"/>
+        <w:numPr>
+          <w:ilvl w:val="2"/>
+          <w:numId w:val="3"/>
+        </w:numPr>
+        <w:rPr>
+          <w:lang w:val="en-US"/>
+        </w:rPr>
+      </w:pPr>
+      <w:r>
+        <w:rPr>
+          <w:lang w:val="en-US"/>
+        </w:rPr>
+        <w:t>Map – unordered and unsorted, no duplicate key but allows duplicate values</w:t>
+      </w:r>
+      <w:r>
+        <w:rPr>
+          <w:lang w:val="en-US"/>
+        </w:rPr>
+        <w:br/>
+        <w:t>HashMap</w:t>
+      </w:r>
+      <w:r>
+        <w:rPr>
+          <w:lang w:val="en-US"/>
+        </w:rPr>
+        <w:t>(faster)</w:t>
+      </w:r>
+      <w:r>
+        <w:rPr>
+          <w:lang w:val="en-US"/>
+        </w:rPr>
+        <w:t xml:space="preserve">, </w:t>
+      </w:r>
+      <w:proofErr w:type="spellStart"/>
+      <w:r>
+        <w:rPr>
+          <w:lang w:val="en-US"/>
+        </w:rPr>
+        <w:t>Hashtable</w:t>
+      </w:r>
+      <w:proofErr w:type="spellEnd"/>
+      <w:r>
+        <w:rPr>
+          <w:lang w:val="en-US"/>
+        </w:rPr>
+        <w:t>(slow – synchronized)</w:t>
+      </w:r>
+      <w:r>
+        <w:rPr>
+          <w:lang w:val="en-US"/>
+        </w:rPr>
+        <w:br/>
+      </w:r>
+      <w:proofErr w:type="spellStart"/>
+      <w:r>
+        <w:rPr>
+          <w:lang w:val="en-US"/>
+        </w:rPr>
+        <w:t>SortedMap</w:t>
+      </w:r>
+      <w:proofErr w:type="spellEnd"/>
+      <w:r>
+        <w:rPr>
+          <w:lang w:val="en-US"/>
+        </w:rPr>
+        <w:t xml:space="preserve"> – </w:t>
+      </w:r>
+      <w:r>
+        <w:rPr>
+          <w:lang w:val="en-US"/>
+        </w:rPr>
+        <w:t xml:space="preserve">extends Map - </w:t>
+      </w:r>
+      <w:r>
+        <w:rPr>
+          <w:lang w:val="en-US"/>
+        </w:rPr>
+        <w:t xml:space="preserve">by default keys are sorted in </w:t>
+      </w:r>
+      <w:proofErr w:type="spellStart"/>
+      <w:r>
+        <w:rPr>
+          <w:lang w:val="en-US"/>
+        </w:rPr>
+        <w:t>asc</w:t>
+      </w:r>
+      <w:proofErr w:type="spellEnd"/>
+      <w:r>
+        <w:rPr>
+          <w:lang w:val="en-US"/>
+        </w:rPr>
+        <w:t xml:space="preserve"> order</w:t>
+      </w:r>
+      <w:r>
+        <w:rPr>
+          <w:lang w:val="en-US"/>
+        </w:rPr>
+        <w:br/>
+      </w:r>
+      <w:proofErr w:type="spellStart"/>
+      <w:r>
+        <w:rPr>
+          <w:lang w:val="en-US"/>
+        </w:rPr>
+        <w:t>TreeMap</w:t>
+      </w:r>
+      <w:proofErr w:type="spellEnd"/>
+    </w:p>
+    <w:p>
+      <w:pPr>
         <w:rPr>
           <w:lang w:val="en-US"/>
         </w:rPr>

</xml_diff>

<commit_message>
Day 10 linklist and security
</commit_message>
<xml_diff>
--- a/Phase1_CoreJava/Topics_Phase1.docx
+++ b/Phase1_CoreJava/Topics_Phase1.docx
@@ -3835,6 +3835,475 @@
           <w:lang w:val="en-US"/>
         </w:rPr>
         <w:t xml:space="preserve"> =&gt; if 2 objects land in same bucket or not</w:t>
+      </w:r>
+    </w:p>
+    <w:p>
+      <w:pPr>
+        <w:pStyle w:val="ListParagraph"/>
+        <w:numPr>
+          <w:ilvl w:val="0"/>
+          <w:numId w:val="3"/>
+        </w:numPr>
+        <w:rPr>
+          <w:lang w:val="en-US"/>
+        </w:rPr>
+      </w:pPr>
+      <w:r>
+        <w:rPr>
+          <w:lang w:val="en-US"/>
+        </w:rPr>
+        <w:t>Data Structures</w:t>
+      </w:r>
+    </w:p>
+    <w:p>
+      <w:pPr>
+        <w:pStyle w:val="ListParagraph"/>
+        <w:numPr>
+          <w:ilvl w:val="1"/>
+          <w:numId w:val="3"/>
+        </w:numPr>
+        <w:rPr>
+          <w:lang w:val="en-US"/>
+        </w:rPr>
+      </w:pPr>
+      <w:r>
+        <w:rPr>
+          <w:lang w:val="en-US"/>
+        </w:rPr>
+        <w:t>Searching algorithms</w:t>
+      </w:r>
+    </w:p>
+    <w:p>
+      <w:pPr>
+        <w:pStyle w:val="ListParagraph"/>
+        <w:numPr>
+          <w:ilvl w:val="2"/>
+          <w:numId w:val="3"/>
+        </w:numPr>
+        <w:rPr>
+          <w:lang w:val="en-US"/>
+        </w:rPr>
+      </w:pPr>
+      <w:r>
+        <w:rPr>
+          <w:lang w:val="en-US"/>
+        </w:rPr>
+        <w:t>Linear</w:t>
+      </w:r>
+    </w:p>
+    <w:p>
+      <w:pPr>
+        <w:pStyle w:val="ListParagraph"/>
+        <w:numPr>
+          <w:ilvl w:val="2"/>
+          <w:numId w:val="3"/>
+        </w:numPr>
+        <w:rPr>
+          <w:lang w:val="en-US"/>
+        </w:rPr>
+      </w:pPr>
+      <w:r>
+        <w:rPr>
+          <w:lang w:val="en-US"/>
+        </w:rPr>
+        <w:t>Binary</w:t>
+      </w:r>
+    </w:p>
+    <w:p>
+      <w:pPr>
+        <w:pStyle w:val="ListParagraph"/>
+        <w:numPr>
+          <w:ilvl w:val="1"/>
+          <w:numId w:val="3"/>
+        </w:numPr>
+        <w:rPr>
+          <w:lang w:val="en-US"/>
+        </w:rPr>
+      </w:pPr>
+      <w:r>
+        <w:rPr>
+          <w:lang w:val="en-US"/>
+        </w:rPr>
+        <w:t>Sorting Algorithms</w:t>
+      </w:r>
+    </w:p>
+    <w:p>
+      <w:pPr>
+        <w:pStyle w:val="ListParagraph"/>
+        <w:numPr>
+          <w:ilvl w:val="2"/>
+          <w:numId w:val="3"/>
+        </w:numPr>
+        <w:rPr>
+          <w:lang w:val="en-US"/>
+        </w:rPr>
+      </w:pPr>
+      <w:r>
+        <w:rPr>
+          <w:lang w:val="en-US"/>
+        </w:rPr>
+        <w:t>Insertion</w:t>
+      </w:r>
+    </w:p>
+    <w:p>
+      <w:pPr>
+        <w:pStyle w:val="ListParagraph"/>
+        <w:numPr>
+          <w:ilvl w:val="2"/>
+          <w:numId w:val="3"/>
+        </w:numPr>
+        <w:rPr>
+          <w:lang w:val="en-US"/>
+        </w:rPr>
+      </w:pPr>
+      <w:r>
+        <w:rPr>
+          <w:lang w:val="en-US"/>
+        </w:rPr>
+        <w:t>Selection</w:t>
+      </w:r>
+    </w:p>
+    <w:p>
+      <w:pPr>
+        <w:pStyle w:val="ListParagraph"/>
+        <w:numPr>
+          <w:ilvl w:val="2"/>
+          <w:numId w:val="3"/>
+        </w:numPr>
+        <w:rPr>
+          <w:lang w:val="en-US"/>
+        </w:rPr>
+      </w:pPr>
+      <w:r>
+        <w:rPr>
+          <w:lang w:val="en-US"/>
+        </w:rPr>
+        <w:t>Bubble</w:t>
+      </w:r>
+    </w:p>
+    <w:p>
+      <w:pPr>
+        <w:pStyle w:val="ListParagraph"/>
+        <w:numPr>
+          <w:ilvl w:val="2"/>
+          <w:numId w:val="3"/>
+        </w:numPr>
+        <w:rPr>
+          <w:lang w:val="en-US"/>
+        </w:rPr>
+      </w:pPr>
+      <w:r>
+        <w:rPr>
+          <w:lang w:val="en-US"/>
+        </w:rPr>
+        <w:lastRenderedPageBreak/>
+        <w:t>Quick</w:t>
+      </w:r>
+    </w:p>
+    <w:p>
+      <w:pPr>
+        <w:pStyle w:val="ListParagraph"/>
+        <w:numPr>
+          <w:ilvl w:val="2"/>
+          <w:numId w:val="3"/>
+        </w:numPr>
+        <w:rPr>
+          <w:lang w:val="en-US"/>
+        </w:rPr>
+      </w:pPr>
+      <w:r>
+        <w:rPr>
+          <w:lang w:val="en-US"/>
+        </w:rPr>
+        <w:t>Heap</w:t>
+      </w:r>
+    </w:p>
+    <w:p>
+      <w:pPr>
+        <w:pStyle w:val="ListParagraph"/>
+        <w:numPr>
+          <w:ilvl w:val="2"/>
+          <w:numId w:val="3"/>
+        </w:numPr>
+        <w:rPr>
+          <w:lang w:val="en-US"/>
+        </w:rPr>
+      </w:pPr>
+      <w:r>
+        <w:rPr>
+          <w:lang w:val="en-US"/>
+        </w:rPr>
+        <w:t>Tree sort</w:t>
+      </w:r>
+    </w:p>
+    <w:p>
+      <w:pPr>
+        <w:pStyle w:val="ListParagraph"/>
+        <w:numPr>
+          <w:ilvl w:val="2"/>
+          <w:numId w:val="3"/>
+        </w:numPr>
+        <w:rPr>
+          <w:lang w:val="en-US"/>
+        </w:rPr>
+      </w:pPr>
+      <w:r>
+        <w:rPr>
+          <w:lang w:val="en-US"/>
+        </w:rPr>
+        <w:t>Merge</w:t>
+      </w:r>
+    </w:p>
+    <w:p>
+      <w:pPr>
+        <w:pStyle w:val="ListParagraph"/>
+        <w:numPr>
+          <w:ilvl w:val="1"/>
+          <w:numId w:val="3"/>
+        </w:numPr>
+        <w:rPr>
+          <w:lang w:val="en-US"/>
+        </w:rPr>
+      </w:pPr>
+      <w:r>
+        <w:rPr>
+          <w:lang w:val="en-US"/>
+        </w:rPr>
+        <w:t>Stack =&gt; elements are always accessed from the top</w:t>
+      </w:r>
+    </w:p>
+    <w:p>
+      <w:pPr>
+        <w:pStyle w:val="ListParagraph"/>
+        <w:numPr>
+          <w:ilvl w:val="2"/>
+          <w:numId w:val="3"/>
+        </w:numPr>
+        <w:rPr>
+          <w:lang w:val="en-US"/>
+        </w:rPr>
+      </w:pPr>
+      <w:r>
+        <w:rPr>
+          <w:lang w:val="en-US"/>
+        </w:rPr>
+        <w:t>LIFO/ FILO</w:t>
+      </w:r>
+    </w:p>
+    <w:p>
+      <w:pPr>
+        <w:pStyle w:val="ListParagraph"/>
+        <w:numPr>
+          <w:ilvl w:val="2"/>
+          <w:numId w:val="3"/>
+        </w:numPr>
+        <w:rPr>
+          <w:lang w:val="en-US"/>
+        </w:rPr>
+      </w:pPr>
+      <w:r>
+        <w:rPr>
+          <w:lang w:val="en-US"/>
+        </w:rPr>
+        <w:t>Push</w:t>
+      </w:r>
+    </w:p>
+    <w:p>
+      <w:pPr>
+        <w:pStyle w:val="ListParagraph"/>
+        <w:numPr>
+          <w:ilvl w:val="2"/>
+          <w:numId w:val="3"/>
+        </w:numPr>
+        <w:rPr>
+          <w:lang w:val="en-US"/>
+        </w:rPr>
+      </w:pPr>
+      <w:r>
+        <w:rPr>
+          <w:lang w:val="en-US"/>
+        </w:rPr>
+        <w:t>Pop</w:t>
+      </w:r>
+    </w:p>
+    <w:p>
+      <w:pPr>
+        <w:pStyle w:val="ListParagraph"/>
+        <w:numPr>
+          <w:ilvl w:val="2"/>
+          <w:numId w:val="3"/>
+        </w:numPr>
+        <w:rPr>
+          <w:lang w:val="en-US"/>
+        </w:rPr>
+      </w:pPr>
+      <w:r>
+        <w:rPr>
+          <w:lang w:val="en-US"/>
+        </w:rPr>
+        <w:t>Overflow</w:t>
+      </w:r>
+    </w:p>
+    <w:p>
+      <w:pPr>
+        <w:pStyle w:val="ListParagraph"/>
+        <w:numPr>
+          <w:ilvl w:val="2"/>
+          <w:numId w:val="3"/>
+        </w:numPr>
+        <w:rPr>
+          <w:lang w:val="en-US"/>
+        </w:rPr>
+      </w:pPr>
+      <w:r>
+        <w:rPr>
+          <w:lang w:val="en-US"/>
+        </w:rPr>
+        <w:t>Underflow</w:t>
+      </w:r>
+    </w:p>
+    <w:p>
+      <w:pPr>
+        <w:pStyle w:val="ListParagraph"/>
+        <w:numPr>
+          <w:ilvl w:val="2"/>
+          <w:numId w:val="3"/>
+        </w:numPr>
+        <w:rPr>
+          <w:lang w:val="en-US"/>
+        </w:rPr>
+      </w:pPr>
+      <w:r>
+        <w:rPr>
+          <w:lang w:val="en-US"/>
+        </w:rPr>
+        <w:t>Top</w:t>
+      </w:r>
+    </w:p>
+    <w:p>
+      <w:pPr>
+        <w:pStyle w:val="ListParagraph"/>
+        <w:numPr>
+          <w:ilvl w:val="1"/>
+          <w:numId w:val="3"/>
+        </w:numPr>
+        <w:rPr>
+          <w:lang w:val="en-US"/>
+        </w:rPr>
+      </w:pPr>
+      <w:r>
+        <w:rPr>
+          <w:lang w:val="en-US"/>
+        </w:rPr>
+        <w:t xml:space="preserve">Queue =&gt; </w:t>
+      </w:r>
+    </w:p>
+    <w:p>
+      <w:pPr>
+        <w:pStyle w:val="ListParagraph"/>
+        <w:numPr>
+          <w:ilvl w:val="2"/>
+          <w:numId w:val="3"/>
+        </w:numPr>
+        <w:rPr>
+          <w:lang w:val="en-US"/>
+        </w:rPr>
+      </w:pPr>
+      <w:r>
+        <w:rPr>
+          <w:lang w:val="en-US"/>
+        </w:rPr>
+        <w:t>FIFO</w:t>
+      </w:r>
+    </w:p>
+    <w:p>
+      <w:pPr>
+        <w:pStyle w:val="ListParagraph"/>
+        <w:numPr>
+          <w:ilvl w:val="2"/>
+          <w:numId w:val="3"/>
+        </w:numPr>
+        <w:rPr>
+          <w:lang w:val="en-US"/>
+        </w:rPr>
+      </w:pPr>
+      <w:r>
+        <w:rPr>
+          <w:lang w:val="en-US"/>
+        </w:rPr>
+        <w:t>Enqueue (push)</w:t>
+      </w:r>
+    </w:p>
+    <w:p>
+      <w:pPr>
+        <w:pStyle w:val="ListParagraph"/>
+        <w:numPr>
+          <w:ilvl w:val="2"/>
+          <w:numId w:val="3"/>
+        </w:numPr>
+        <w:rPr>
+          <w:lang w:val="en-US"/>
+        </w:rPr>
+      </w:pPr>
+      <w:r>
+        <w:rPr>
+          <w:lang w:val="en-US"/>
+        </w:rPr>
+        <w:t>Deque (pop)</w:t>
+      </w:r>
+    </w:p>
+    <w:p>
+      <w:pPr>
+        <w:pStyle w:val="ListParagraph"/>
+        <w:numPr>
+          <w:ilvl w:val="1"/>
+          <w:numId w:val="3"/>
+        </w:numPr>
+        <w:rPr>
+          <w:lang w:val="en-US"/>
+        </w:rPr>
+      </w:pPr>
+      <w:r>
+        <w:rPr>
+          <w:lang w:val="en-US"/>
+        </w:rPr>
+        <w:t>Binary Tree =&gt; There is always a root element and to the left of root element lies all the elements smaller to root and to the right all the elements greate</w:t>
+      </w:r>
+      <w:r>
+        <w:rPr>
+          <w:lang w:val="en-US"/>
+        </w:rPr>
+        <w:t>r</w:t>
+      </w:r>
+      <w:r>
+        <w:rPr>
+          <w:lang w:val="en-US"/>
+        </w:rPr>
+        <w:t xml:space="preserve"> </w:t>
+      </w:r>
+      <w:r>
+        <w:rPr>
+          <w:lang w:val="en-US"/>
+        </w:rPr>
+        <w:t>than root</w:t>
+      </w:r>
+    </w:p>
+    <w:p>
+      <w:pPr>
+        <w:pStyle w:val="ListParagraph"/>
+        <w:numPr>
+          <w:ilvl w:val="1"/>
+          <w:numId w:val="3"/>
+        </w:numPr>
+        <w:rPr>
+          <w:lang w:val="en-US"/>
+        </w:rPr>
+      </w:pPr>
+      <w:r>
+        <w:rPr>
+          <w:lang w:val="en-US"/>
+        </w:rPr>
+        <w:t>LinkedList =&gt; basically links elements by storing the address of next element</w:t>
       </w:r>
     </w:p>
     <w:p>

</xml_diff>